<commit_message>
v5, print, file name, watcher non-functional, added file selection mechanism
</commit_message>
<xml_diff>
--- a/.venv/templates/template2.docx
+++ b/.venv/templates/template2.docx
@@ -3,441 +3,12 @@
 <w:document xmlns:wpc="http://schemas.microsoft.com/office/word/2010/wordprocessingCanvas" xmlns:cx="http://schemas.microsoft.com/office/drawing/2014/chartex" xmlns:cx1="http://schemas.microsoft.com/office/drawing/2015/9/8/chartex" xmlns:cx2="http://schemas.microsoft.com/office/drawing/2015/10/21/chartex" xmlns:cx3="http://schemas.microsoft.com/office/drawing/2016/5/9/chartex" xmlns:cx4="http://schemas.microsoft.com/office/drawing/2016/5/10/chartex" xmlns:cx5="http://schemas.microsoft.com/office/drawing/2016/5/11/chartex" xmlns:cx6="http://schemas.microsoft.com/office/drawing/2016/5/12/chartex" xmlns:cx7="http://schemas.microsoft.com/office/drawing/2016/5/13/chartex" xmlns:cx8="http://schemas.microsoft.com/office/drawing/2016/5/14/chartex" xmlns:mc="http://schemas.openxmlformats.org/markup-compatibility/2006" xmlns:aink="http://schemas.microsoft.com/office/drawing/2016/ink" xmlns:am3d="http://schemas.microsoft.com/office/drawing/2017/model3d" xmlns:o="urn:schemas-microsoft-com:office:office" xmlns:oel="http://schemas.microsoft.com/office/2019/extlst" xmlns:r="http://schemas.openxmlformats.org/officeDocument/2006/relationships" xmlns:m="http://schemas.openxmlformats.org/officeDocument/2006/math" xmlns:v="urn:schemas-microsoft-com:vml" xmlns:wp14="http://schemas.microsoft.com/office/word/2010/wordprocessingDrawing" xmlns:wp="http://schemas.openxmlformats.org/drawingml/2006/wordprocessingDrawing" xmlns:w10="urn:schemas-microsoft-com:office:word" xmlns:w="http://schemas.openxmlformats.org/wordprocessingml/2006/main" xmlns:w14="http://schemas.microsoft.com/office/word/2010/wordml" xmlns:w15="http://schemas.microsoft.com/office/word/2012/wordml" xmlns:w16cex="http://schemas.microsoft.com/office/word/2018/wordml/cex" xmlns:w16cid="http://schemas.microsoft.com/office/word/2016/wordml/cid" xmlns:w16="http://schemas.microsoft.com/office/word/2018/wordml" xmlns:w16du="http://schemas.microsoft.com/office/word/2023/wordml/word16du" xmlns:w16sdtdh="http://schemas.microsoft.com/office/word/2020/wordml/sdtdatahash" xmlns:w16se="http://schemas.microsoft.com/office/word/2015/wordml/symex" xmlns:wpg="http://schemas.microsoft.com/office/word/2010/wordprocessingGroup" xmlns:wpi="http://schemas.microsoft.com/office/word/2010/wordprocessingInk" xmlns:wne="http://schemas.microsoft.com/office/word/2006/wordml" xmlns:wps="http://schemas.microsoft.com/office/word/2010/wordprocessingShape" mc:Ignorable="w14 w15 w16se w16cid w16 w16cex w16sdtdh w16du wp14">
   <w:body>
     <w:p>
-      <w:pPr>
-        <w:jc w:val="both"/>
-        <w:rPr>
-          <w:rFonts w:ascii="Trebuchet MS" w:hAnsi="Trebuchet MS" w:cs="Arial"/>
-          <w:sz w:val="22"/>
-          <w:szCs w:val="22"/>
-        </w:rPr>
-      </w:pPr>
-      <w:r>
-        <w:rPr>
-          <w:rFonts w:ascii="Trebuchet MS" w:hAnsi="Trebuchet MS"/>
-          <w:noProof/>
-          <w:sz w:val="22"/>
-          <w:szCs w:val="22"/>
-          <w:lang w:eastAsia="en-GB"/>
-        </w:rPr>
-        <mc:AlternateContent>
-          <mc:Choice Requires="wps">
-            <w:drawing>
-              <wp:anchor distT="0" distB="0" distL="114300" distR="114300" simplePos="0" relativeHeight="251660288" behindDoc="0" locked="0" layoutInCell="1" allowOverlap="1" wp14:anchorId="2C87D35C" wp14:editId="2664F2FA">
-                <wp:simplePos x="0" y="0"/>
-                <wp:positionH relativeFrom="column">
-                  <wp:posOffset>4541520</wp:posOffset>
-                </wp:positionH>
-                <wp:positionV relativeFrom="paragraph">
-                  <wp:posOffset>-186690</wp:posOffset>
-                </wp:positionV>
-                <wp:extent cx="2289810" cy="771525"/>
-                <wp:effectExtent l="0" t="0" r="0" b="9525"/>
-                <wp:wrapNone/>
-                <wp:docPr id="2" name="Text Box 2"/>
-                <wp:cNvGraphicFramePr>
-                  <a:graphicFrameLocks xmlns:a="http://schemas.openxmlformats.org/drawingml/2006/main"/>
-                </wp:cNvGraphicFramePr>
-                <a:graphic xmlns:a="http://schemas.openxmlformats.org/drawingml/2006/main">
-                  <a:graphicData uri="http://schemas.microsoft.com/office/word/2010/wordprocessingShape">
-                    <wps:wsp>
-                      <wps:cNvSpPr txBox="1">
-                        <a:spLocks noChangeArrowheads="1"/>
-                      </wps:cNvSpPr>
-                      <wps:spPr bwMode="auto">
-                        <a:xfrm>
-                          <a:off x="0" y="0"/>
-                          <a:ext cx="2289810" cy="771525"/>
-                        </a:xfrm>
-                        <a:prstGeom prst="rect">
-                          <a:avLst/>
-                        </a:prstGeom>
-                        <a:solidFill>
-                          <a:srgbClr val="FFFFFF"/>
-                        </a:solidFill>
-                        <a:ln w="9525">
-                          <a:noFill/>
-                          <a:miter lim="800000"/>
-                          <a:headEnd/>
-                          <a:tailEnd/>
-                        </a:ln>
-                      </wps:spPr>
-                      <wps:txbx>
-                        <w:txbxContent>
-                          <w:p>
-                            <w:pPr>
-                              <w:jc w:val="both"/>
-                              <w:rPr>
-                                <w:rFonts w:ascii="Trebuchet MS" w:hAnsi="Trebuchet MS" w:cs="Arial"/>
-                                <w:sz w:val="22"/>
-                                <w:szCs w:val="22"/>
-                              </w:rPr>
-                            </w:pPr>
-                            <w:r>
-                              <w:rPr>
-                                <w:rFonts w:ascii="Trebuchet MS" w:hAnsi="Trebuchet MS" w:cs="Arial"/>
-                                <w:sz w:val="22"/>
-                                <w:szCs w:val="22"/>
-                              </w:rPr>
-                              <w:t xml:space="preserve">Our Ref: </w:t>
-                            </w:r>
-                            <w:r>
-                              <w:rPr>
-                                <w:rFonts w:ascii="Trebuchet MS" w:hAnsi="Trebuchet MS" w:cs="Arial"/>
-                                <w:sz w:val="22"/>
-                                <w:szCs w:val="22"/>
-                              </w:rPr>
-                              <w:t>AB</w:t>
-                            </w:r>
-                            <w:r>
-                              <w:rPr>
-                                <w:rFonts w:ascii="Trebuchet MS" w:hAnsi="Trebuchet MS" w:cs="Arial"/>
-                                <w:sz w:val="22"/>
-                                <w:szCs w:val="22"/>
-                              </w:rPr>
-                              <w:t>1520258</w:t>
-                            </w:r>
-                            <w:r>
-                              <w:rPr>
-                                <w:rFonts w:ascii="Trebuchet MS" w:hAnsi="Trebuchet MS" w:cs="Arial"/>
-                                <w:sz w:val="22"/>
-                                <w:szCs w:val="22"/>
-                              </w:rPr>
-                              <w:t xml:space="preserve">    </w:t>
-                            </w:r>
-                          </w:p>
-                          <w:p>
-                            <w:pPr>
-                              <w:jc w:val="both"/>
-                              <w:rPr>
-                                <w:rFonts w:ascii="Trebuchet MS" w:hAnsi="Trebuchet MS" w:cs="Arial"/>
-                                <w:sz w:val="22"/>
-                                <w:szCs w:val="22"/>
-                              </w:rPr>
-                            </w:pPr>
-                            <w:r>
-                              <w:rPr>
-                                <w:rFonts w:ascii="Trebuchet MS" w:hAnsi="Trebuchet MS" w:cs="Arial"/>
-                                <w:sz w:val="22"/>
-                                <w:szCs w:val="22"/>
-                              </w:rPr>
-                              <w:t xml:space="preserve">Let Ref: </w:t>
-                            </w:r>
-                            <w:r>
-                              <w:rPr>
-                                <w:rFonts w:ascii="Trebuchet MS" w:hAnsi="Trebuchet MS" w:cs="Arial"/>
-                                <w:sz w:val="22"/>
-                                <w:szCs w:val="22"/>
-                              </w:rPr>
-                              <w:t>AMB2</w:t>
-                            </w:r>
-                            <w:r>
-                              <w:rPr>
-                                <w:rFonts w:ascii="Trebuchet MS" w:hAnsi="Trebuchet MS" w:cs="Arial"/>
-                                <w:sz w:val="22"/>
-                                <w:szCs w:val="22"/>
-                              </w:rPr>
-                              <w:t xml:space="preserve">     </w:t>
-                            </w:r>
-                          </w:p>
-                          <w:p>
-                            <w:pPr>
-                              <w:jc w:val="both"/>
-                              <w:rPr>
-                                <w:rFonts w:ascii="Trebuchet MS" w:hAnsi="Trebuchet MS" w:cs="Arial"/>
-                                <w:sz w:val="22"/>
-                                <w:szCs w:val="22"/>
-                              </w:rPr>
-                            </w:pPr>
-                            <w:r>
-                              <w:rPr>
-                                <w:rFonts w:ascii="Trebuchet MS" w:hAnsi="Trebuchet MS" w:cs="Arial"/>
-                                <w:sz w:val="22"/>
-                                <w:szCs w:val="22"/>
-                              </w:rPr>
-                              <w:t xml:space="preserve">Your Ref: </w:t>
-                            </w:r>
-                            <w:r>
-                              <w:rPr>
-                                <w:rFonts w:ascii="Trebuchet MS" w:hAnsi="Trebuchet MS" w:cs="Arial"/>
-                                <w:sz w:val="22"/>
-                                <w:szCs w:val="22"/>
-                              </w:rPr>
-                              <w:t>FED</w:t>
-                            </w:r>
-                            <w:r>
-                              <w:rPr>
-                                <w:rFonts w:ascii="Trebuchet MS" w:hAnsi="Trebuchet MS" w:cs="Arial"/>
-                                <w:sz w:val="22"/>
-                                <w:szCs w:val="22"/>
-                              </w:rPr>
-                              <w:t xml:space="preserve">  </w:t>
-                            </w:r>
-                          </w:p>
-                          <w:p>
-                            <w:pPr>
-                              <w:jc w:val="both"/>
-                              <w:rPr>
-                                <w:rFonts w:ascii="Trebuchet MS" w:hAnsi="Trebuchet MS"/>
-                                <w:sz w:val="24"/>
-                                <w:szCs w:val="24"/>
-                              </w:rPr>
-                            </w:pPr>
-                            <w:r>
-                              <w:rPr>
-                                <w:rFonts w:ascii="Trebuchet MS" w:hAnsi="Trebuchet MS"/>
-                                <w:sz w:val="24"/>
-                                <w:szCs w:val="24"/>
-                              </w:rPr>
-                              <w:t>Date:</w:t>
-                            </w:r>
-                            <w:r>
-                              <w:rPr>
-                                <w:rFonts w:ascii="Trebuchet MS" w:hAnsi="Trebuchet MS"/>
-                                <w:sz w:val="24"/>
-                                <w:szCs w:val="24"/>
-                              </w:rPr>
-                              <w:t xml:space="preserve"> </w:t>
-                            </w:r>
-                            <w:r>
-                              <w:rPr>
-                                <w:rFonts w:ascii="Trebuchet MS" w:hAnsi="Trebuchet MS"/>
-                                <w:sz w:val="24"/>
-                                <w:szCs w:val="24"/>
-                              </w:rPr>
-                              <w:t>15</w:t>
-                            </w:r>
-                            <w:r>
-                              <w:rPr>
-                                <w:rFonts w:ascii="Trebuchet MS" w:hAnsi="Trebuchet MS"/>
-                                <w:sz w:val="24"/>
-                                <w:szCs w:val="24"/>
-                              </w:rPr>
-                              <w:t>/0</w:t>
-                            </w:r>
-                            <w:r>
-                              <w:rPr>
-                                <w:rFonts w:ascii="Trebuchet MS" w:hAnsi="Trebuchet MS"/>
-                                <w:sz w:val="24"/>
-                                <w:szCs w:val="24"/>
-                              </w:rPr>
-                              <w:t>5</w:t>
-                            </w:r>
-                            <w:r>
-                              <w:rPr>
-                                <w:rFonts w:ascii="Trebuchet MS" w:hAnsi="Trebuchet MS"/>
-                                <w:sz w:val="24"/>
-                                <w:szCs w:val="24"/>
-                              </w:rPr>
-                              <w:t>/2024</w:t>
-                            </w:r>
-                          </w:p>
-                        </w:txbxContent>
-                      </wps:txbx>
-                      <wps:bodyPr rot="0" vert="horz" wrap="square" lIns="91440" tIns="45720" rIns="91440" bIns="45720" anchor="t" anchorCtr="0">
-                        <a:noAutofit/>
-                      </wps:bodyPr>
-                    </wps:wsp>
-                  </a:graphicData>
-                </a:graphic>
-                <wp14:sizeRelH relativeFrom="margin">
-                  <wp14:pctWidth>0</wp14:pctWidth>
-                </wp14:sizeRelH>
-                <wp14:sizeRelV relativeFrom="margin">
-                  <wp14:pctHeight>0</wp14:pctHeight>
-                </wp14:sizeRelV>
-              </wp:anchor>
-            </w:drawing>
-          </mc:Choice>
-          <mc:Fallback>
-            <w:pict>
-              <v:shapetype w14:anchorId="2C87D35C" id="_x0000_t202" coordsize="21600,21600" o:spt="202" path="m,l,21600r21600,l21600,xe">
-                <v:stroke joinstyle="miter"/>
-                <v:path gradientshapeok="t" o:connecttype="rect"/>
-              </v:shapetype>
-              <v:shape id="Text Box 2" o:spid="_x0000_s1026" type="#_x0000_t202" style="position:absolute;left:0;text-align:left;margin-left:357.6pt;margin-top:-14.7pt;width:180.3pt;height:60.75pt;z-index:251660288;visibility:visible;mso-wrap-style:square;mso-width-percent:0;mso-height-percent:0;mso-wrap-distance-left:9pt;mso-wrap-distance-top:0;mso-wrap-distance-right:9pt;mso-wrap-distance-bottom:0;mso-position-horizontal:absolute;mso-position-horizontal-relative:text;mso-position-vertical:absolute;mso-position-vertical-relative:text;mso-width-percent:0;mso-height-percent:0;mso-width-relative:margin;mso-height-relative:margin;v-text-anchor:top" o:gfxdata="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" stroked="f">
-                <v:textbox>
-                  <w:txbxContent>
-                    <w:p>
-                      <w:pPr>
-                        <w:jc w:val="both"/>
-                        <w:rPr>
-                          <w:rFonts w:ascii="Trebuchet MS" w:hAnsi="Trebuchet MS" w:cs="Arial"/>
-                          <w:sz w:val="22"/>
-                          <w:szCs w:val="22"/>
-                        </w:rPr>
-                      </w:pPr>
-                      <w:r>
-                        <w:rPr>
-                          <w:rFonts w:ascii="Trebuchet MS" w:hAnsi="Trebuchet MS" w:cs="Arial"/>
-                          <w:sz w:val="22"/>
-                          <w:szCs w:val="22"/>
-                        </w:rPr>
-                        <w:t xml:space="preserve">Our Ref: </w:t>
-                      </w:r>
-                      <w:r>
-                        <w:rPr>
-                          <w:rFonts w:ascii="Trebuchet MS" w:hAnsi="Trebuchet MS" w:cs="Arial"/>
-                          <w:sz w:val="22"/>
-                          <w:szCs w:val="22"/>
-                        </w:rPr>
-                        <w:t>AB</w:t>
-                      </w:r>
-                      <w:r>
-                        <w:rPr>
-                          <w:rFonts w:ascii="Trebuchet MS" w:hAnsi="Trebuchet MS" w:cs="Arial"/>
-                          <w:sz w:val="22"/>
-                          <w:szCs w:val="22"/>
-                        </w:rPr>
-                        <w:t>1520258</w:t>
-                      </w:r>
-                      <w:r>
-                        <w:rPr>
-                          <w:rFonts w:ascii="Trebuchet MS" w:hAnsi="Trebuchet MS" w:cs="Arial"/>
-                          <w:sz w:val="22"/>
-                          <w:szCs w:val="22"/>
-                        </w:rPr>
-                        <w:t xml:space="preserve">    </w:t>
-                      </w:r>
-                    </w:p>
-                    <w:p>
-                      <w:pPr>
-                        <w:jc w:val="both"/>
-                        <w:rPr>
-                          <w:rFonts w:ascii="Trebuchet MS" w:hAnsi="Trebuchet MS" w:cs="Arial"/>
-                          <w:sz w:val="22"/>
-                          <w:szCs w:val="22"/>
-                        </w:rPr>
-                      </w:pPr>
-                      <w:r>
-                        <w:rPr>
-                          <w:rFonts w:ascii="Trebuchet MS" w:hAnsi="Trebuchet MS" w:cs="Arial"/>
-                          <w:sz w:val="22"/>
-                          <w:szCs w:val="22"/>
-                        </w:rPr>
-                        <w:t xml:space="preserve">Let Ref: </w:t>
-                      </w:r>
-                      <w:r>
-                        <w:rPr>
-                          <w:rFonts w:ascii="Trebuchet MS" w:hAnsi="Trebuchet MS" w:cs="Arial"/>
-                          <w:sz w:val="22"/>
-                          <w:szCs w:val="22"/>
-                        </w:rPr>
-                        <w:t>AMB2</w:t>
-                      </w:r>
-                      <w:r>
-                        <w:rPr>
-                          <w:rFonts w:ascii="Trebuchet MS" w:hAnsi="Trebuchet MS" w:cs="Arial"/>
-                          <w:sz w:val="22"/>
-                          <w:szCs w:val="22"/>
-                        </w:rPr>
-                        <w:t xml:space="preserve">     </w:t>
-                      </w:r>
-                    </w:p>
-                    <w:p>
-                      <w:pPr>
-                        <w:jc w:val="both"/>
-                        <w:rPr>
-                          <w:rFonts w:ascii="Trebuchet MS" w:hAnsi="Trebuchet MS" w:cs="Arial"/>
-                          <w:sz w:val="22"/>
-                          <w:szCs w:val="22"/>
-                        </w:rPr>
-                      </w:pPr>
-                      <w:r>
-                        <w:rPr>
-                          <w:rFonts w:ascii="Trebuchet MS" w:hAnsi="Trebuchet MS" w:cs="Arial"/>
-                          <w:sz w:val="22"/>
-                          <w:szCs w:val="22"/>
-                        </w:rPr>
-                        <w:t xml:space="preserve">Your Ref: </w:t>
-                      </w:r>
-                      <w:r>
-                        <w:rPr>
-                          <w:rFonts w:ascii="Trebuchet MS" w:hAnsi="Trebuchet MS" w:cs="Arial"/>
-                          <w:sz w:val="22"/>
-                          <w:szCs w:val="22"/>
-                        </w:rPr>
-                        <w:t>FED</w:t>
-                      </w:r>
-                      <w:r>
-                        <w:rPr>
-                          <w:rFonts w:ascii="Trebuchet MS" w:hAnsi="Trebuchet MS" w:cs="Arial"/>
-                          <w:sz w:val="22"/>
-                          <w:szCs w:val="22"/>
-                        </w:rPr>
-                        <w:t xml:space="preserve">  </w:t>
-                      </w:r>
-                    </w:p>
-                    <w:p>
-                      <w:pPr>
-                        <w:jc w:val="both"/>
-                        <w:rPr>
-                          <w:rFonts w:ascii="Trebuchet MS" w:hAnsi="Trebuchet MS"/>
-                          <w:sz w:val="24"/>
-                          <w:szCs w:val="24"/>
-                        </w:rPr>
-                      </w:pPr>
-                      <w:r>
-                        <w:rPr>
-                          <w:rFonts w:ascii="Trebuchet MS" w:hAnsi="Trebuchet MS"/>
-                          <w:sz w:val="24"/>
-                          <w:szCs w:val="24"/>
-                        </w:rPr>
-                        <w:t>Date:</w:t>
-                      </w:r>
-                      <w:r>
-                        <w:rPr>
-                          <w:rFonts w:ascii="Trebuchet MS" w:hAnsi="Trebuchet MS"/>
-                          <w:sz w:val="24"/>
-                          <w:szCs w:val="24"/>
-                        </w:rPr>
-                        <w:t xml:space="preserve"> </w:t>
-                      </w:r>
-                      <w:r>
-                        <w:rPr>
-                          <w:rFonts w:ascii="Trebuchet MS" w:hAnsi="Trebuchet MS"/>
-                          <w:sz w:val="24"/>
-                          <w:szCs w:val="24"/>
-                        </w:rPr>
-                        <w:t>15</w:t>
-                      </w:r>
-                      <w:r>
-                        <w:rPr>
-                          <w:rFonts w:ascii="Trebuchet MS" w:hAnsi="Trebuchet MS"/>
-                          <w:sz w:val="24"/>
-                          <w:szCs w:val="24"/>
-                        </w:rPr>
-                        <w:t>/0</w:t>
-                      </w:r>
-                      <w:r>
-                        <w:rPr>
-                          <w:rFonts w:ascii="Trebuchet MS" w:hAnsi="Trebuchet MS"/>
-                          <w:sz w:val="24"/>
-                          <w:szCs w:val="24"/>
-                        </w:rPr>
-                        <w:t>5</w:t>
-                      </w:r>
-                      <w:r>
-                        <w:rPr>
-                          <w:rFonts w:ascii="Trebuchet MS" w:hAnsi="Trebuchet MS"/>
-                          <w:sz w:val="24"/>
-                          <w:szCs w:val="24"/>
-                        </w:rPr>
-                        <w:t>/2024</w:t>
-                      </w:r>
-                    </w:p>
-                  </w:txbxContent>
-                </v:textbox>
-              </v:shape>
-            </w:pict>
-          </mc:Fallback>
-        </mc:AlternateContent>
-      </w:r>
       <w:r>
         <w:rPr>
           <w:noProof/>
         </w:rPr>
         <w:drawing>
-          <wp:anchor distT="0" distB="0" distL="114300" distR="114300" simplePos="0" relativeHeight="251658240" behindDoc="1" locked="0" layoutInCell="1" allowOverlap="1" wp14:anchorId="0A3B6301" wp14:editId="5DC77EDD">
+          <wp:anchor distT="0" distB="0" distL="114300" distR="114300" simplePos="0" relativeHeight="251658240" behindDoc="1" locked="0" layoutInCell="1" allowOverlap="1" wp14:anchorId="0A3B6301" wp14:editId="41C878F5">
             <wp:simplePos x="0" y="0"/>
             <wp:positionH relativeFrom="margin">
               <wp:posOffset>5227320</wp:posOffset>
@@ -493,144 +64,8 @@
           </wp:anchor>
         </w:drawing>
       </w:r>
-      <w:r>
-        <w:rPr>
-          <w:rFonts w:ascii="Trebuchet MS" w:hAnsi="Trebuchet MS" w:cs="Arial"/>
-          <w:noProof/>
-          <w:sz w:val="22"/>
-          <w:szCs w:val="22"/>
-          <w:lang w:eastAsia="en-GB"/>
-        </w:rPr>
-        <mc:AlternateContent>
-          <mc:Choice Requires="wps">
-            <w:drawing>
-              <wp:anchor distT="0" distB="0" distL="114300" distR="114300" simplePos="0" relativeHeight="251640320" behindDoc="0" locked="0" layoutInCell="1" allowOverlap="1" wp14:anchorId="731684BE" wp14:editId="41EF5FAA">
-                <wp:simplePos x="0" y="0"/>
-                <wp:positionH relativeFrom="column">
-                  <wp:posOffset>3933825</wp:posOffset>
-                </wp:positionH>
-                <wp:positionV relativeFrom="paragraph">
-                  <wp:posOffset>110489</wp:posOffset>
-                </wp:positionV>
-                <wp:extent cx="2289810" cy="771525"/>
-                <wp:effectExtent l="0" t="0" r="0" b="9525"/>
-                <wp:wrapNone/>
-                <wp:docPr id="5" name="Text Box 2"/>
-                <wp:cNvGraphicFramePr>
-                  <a:graphicFrameLocks xmlns:a="http://schemas.openxmlformats.org/drawingml/2006/main"/>
-                </wp:cNvGraphicFramePr>
-                <a:graphic xmlns:a="http://schemas.openxmlformats.org/drawingml/2006/main">
-                  <a:graphicData uri="http://schemas.microsoft.com/office/word/2010/wordprocessingShape">
-                    <wps:wsp>
-                      <wps:cNvSpPr txBox="1">
-                        <a:spLocks noChangeArrowheads="1"/>
-                      </wps:cNvSpPr>
-                      <wps:spPr bwMode="auto">
-                        <a:xfrm>
-                          <a:off x="0" y="0"/>
-                          <a:ext cx="2289810" cy="771525"/>
-                        </a:xfrm>
-                        <a:prstGeom prst="rect">
-                          <a:avLst/>
-                        </a:prstGeom>
-                        <a:solidFill>
-                          <a:srgbClr val="FFFFFF"/>
-                        </a:solidFill>
-                        <a:ln w="9525">
-                          <a:noFill/>
-                          <a:miter lim="800000"/>
-                          <a:headEnd/>
-                          <a:tailEnd/>
-                        </a:ln>
-                      </wps:spPr>
-                      <wps:txbx>
-                        <w:txbxContent>
-                          <w:p>
-                            <w:pPr>
-                              <w:jc w:val="both"/>
-                              <w:rPr>
-                                <w:rFonts w:ascii="Arial" w:hAnsi="Arial" w:cs="Arial"/>
-                                <w:sz w:val="22"/>
-                                <w:szCs w:val="22"/>
-                              </w:rPr>
-                            </w:pPr>
-                            <w:r>
-                              <w:rPr>
-                                <w:rFonts w:ascii="Trebuchet MS" w:hAnsi="Trebuchet MS" w:cs="Arial"/>
-                                <w:sz w:val="22"/>
-                                <w:szCs w:val="22"/>
-                              </w:rPr>
-                              <w:t xml:space="preserve"> </w:t>
-                            </w:r>
-                          </w:p>
-                          <w:p>
-                            <w:pPr>
-                              <w:jc w:val="both"/>
-                            </w:pPr>
-                          </w:p>
-                        </w:txbxContent>
-                      </wps:txbx>
-                      <wps:bodyPr rot="0" vert="horz" wrap="square" lIns="91440" tIns="45720" rIns="91440" bIns="45720" anchor="t" anchorCtr="0">
-                        <a:noAutofit/>
-                      </wps:bodyPr>
-                    </wps:wsp>
-                  </a:graphicData>
-                </a:graphic>
-                <wp14:sizeRelH relativeFrom="margin">
-                  <wp14:pctWidth>0</wp14:pctWidth>
-                </wp14:sizeRelH>
-                <wp14:sizeRelV relativeFrom="margin">
-                  <wp14:pctHeight>0</wp14:pctHeight>
-                </wp14:sizeRelV>
-              </wp:anchor>
-            </w:drawing>
-          </mc:Choice>
-          <mc:Fallback>
-            <w:pict>
-              <v:shape w14:anchorId="731684BE" id="_x0000_s1027" type="#_x0000_t202" style="position:absolute;left:0;text-align:left;margin-left:309.75pt;margin-top:8.7pt;width:180.3pt;height:60.75pt;z-index:251640320;visibility:visible;mso-wrap-style:square;mso-width-percent:0;mso-height-percent:0;mso-wrap-distance-left:9pt;mso-wrap-distance-top:0;mso-wrap-distance-right:9pt;mso-wrap-distance-bottom:0;mso-position-horizontal:absolute;mso-position-horizontal-relative:text;mso-position-vertical:absolute;mso-position-vertical-relative:text;mso-width-percent:0;mso-height-percent:0;mso-width-relative:margin;mso-height-relative:margin;v-text-anchor:top" o:gfxdata="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" stroked="f">
-                <v:textbox>
-                  <w:txbxContent>
-                    <w:p>
-                      <w:pPr>
-                        <w:jc w:val="both"/>
-                        <w:rPr>
-                          <w:rFonts w:ascii="Arial" w:hAnsi="Arial" w:cs="Arial"/>
-                          <w:sz w:val="22"/>
-                          <w:szCs w:val="22"/>
-                        </w:rPr>
-                      </w:pPr>
-                      <w:r>
-                        <w:rPr>
-                          <w:rFonts w:ascii="Trebuchet MS" w:hAnsi="Trebuchet MS" w:cs="Arial"/>
-                          <w:sz w:val="22"/>
-                          <w:szCs w:val="22"/>
-                        </w:rPr>
-                        <w:t xml:space="preserve"> </w:t>
-                      </w:r>
-                    </w:p>
-                    <w:p>
-                      <w:pPr>
-                        <w:jc w:val="both"/>
-                      </w:pPr>
-                    </w:p>
-                  </w:txbxContent>
-                </v:textbox>
-              </v:shape>
-            </w:pict>
-          </mc:Fallback>
-        </mc:AlternateContent>
-      </w:r>
-    </w:p>
-    <w:p>
-      <w:pPr>
-        <w:jc w:val="both"/>
-        <w:rPr>
-          <w:rFonts w:ascii="Calibri" w:hAnsi="Calibri" w:cs="Calibri"/>
-          <w:sz w:val="24"/>
-          <w:szCs w:val="24"/>
-          <w:lang w:eastAsia="en-GB"/>
-        </w:rPr>
-      </w:pPr>
+    </w:p>
+    <w:p>
       <w:r>
         <w:rPr>
           <w:rFonts w:ascii="Calibri" w:hAnsi="Calibri" w:cs="Calibri"/>
@@ -658,402 +93,283 @@
         </w:rPr>
         <w:t>}}</w:t>
       </w:r>
-    </w:p>
-    <w:p>
-      <w:pPr>
-        <w:jc w:val="both"/>
+      <w:r>
+        <w:t xml:space="preserve"> </w:t>
+      </w:r>
+      <w:r>
+        <w:tab/>
+      </w:r>
+      <w:r>
+        <w:tab/>
+      </w:r>
+      <w:r>
+        <w:tab/>
+      </w:r>
+      <w:r>
+        <w:tab/>
+      </w:r>
+      <w:r>
+        <w:tab/>
+      </w:r>
+      <w:r>
+        <w:tab/>
+      </w:r>
+      <w:r>
+        <w:tab/>
+      </w:r>
+      <w:r>
+        <w:t xml:space="preserve">Our Ref: </w:t>
+      </w:r>
+      <w:r>
+        <w:t>{{WO}}</w:t>
+      </w:r>
+      <w:r>
+        <w:t xml:space="preserve">    </w:t>
+      </w:r>
+    </w:p>
+    <w:p>
+      <w:pPr>
+        <w:ind w:left="5760" w:firstLine="720"/>
+        <w:jc w:val="center"/>
+      </w:pPr>
+      <w:r>
+        <w:t>L</w:t>
+      </w:r>
+      <w:r>
+        <w:t>FS</w:t>
+      </w:r>
+      <w:r>
+        <w:t xml:space="preserve"> Ref: </w:t>
+      </w:r>
+      <w:r>
+        <w:t>3592</w:t>
+      </w:r>
+      <w:r>
+        <w:t xml:space="preserve">     </w:t>
+      </w:r>
+    </w:p>
+    <w:p>
+      <w:pPr>
+        <w:ind w:left="5760" w:firstLine="720"/>
+        <w:jc w:val="center"/>
+      </w:pPr>
+      <w:r>
+        <w:t xml:space="preserve">Your Ref: </w:t>
+      </w:r>
+      <w:r>
+        <w:t>FED</w:t>
+      </w:r>
+      <w:r>
+        <w:t xml:space="preserve">  </w:t>
+      </w:r>
+    </w:p>
+    <w:p>
+      <w:pPr>
+        <w:jc w:val="right"/>
+      </w:pPr>
+      <w:r>
+        <w:t>Date:</w:t>
+      </w:r>
+      <w:r>
+        <w:t xml:space="preserve"> {{DATE_PLACEHOLDER}}</w:t>
+      </w:r>
+    </w:p>
+    <w:p>
+      <w:pPr>
         <w:rPr>
-          <w:rFonts w:ascii="Calibri" w:hAnsi="Calibri" w:cs="Calibri"/>
-          <w:sz w:val="24"/>
-          <w:szCs w:val="24"/>
           <w:lang w:eastAsia="en-GB"/>
         </w:rPr>
       </w:pPr>
     </w:p>
     <w:p>
       <w:pPr>
-        <w:jc w:val="both"/>
         <w:rPr>
-          <w:rFonts w:ascii="Calibri" w:hAnsi="Calibri" w:cs="Calibri"/>
-          <w:sz w:val="24"/>
-          <w:szCs w:val="24"/>
           <w:lang w:eastAsia="en-GB"/>
         </w:rPr>
       </w:pPr>
     </w:p>
     <w:p>
       <w:pPr>
-        <w:jc w:val="both"/>
         <w:rPr>
-          <w:rFonts w:ascii="Trebuchet MS" w:hAnsi="Trebuchet MS" w:cs="Arial"/>
-          <w:sz w:val="22"/>
-          <w:szCs w:val="22"/>
+          <w:lang w:eastAsia="en-GB"/>
         </w:rPr>
       </w:pPr>
     </w:p>
-    <w:p>
-      <w:pPr>
-        <w:ind w:left="-142"/>
-        <w:rPr>
-          <w:rFonts w:ascii="Trebuchet MS" w:hAnsi="Trebuchet MS" w:cs="Arial"/>
-          <w:sz w:val="22"/>
-          <w:szCs w:val="22"/>
-        </w:rPr>
-      </w:pPr>
-      <w:r>
-        <w:rPr>
-          <w:rFonts w:ascii="Trebuchet MS" w:hAnsi="Trebuchet MS" w:cs="Arial"/>
-          <w:sz w:val="22"/>
-          <w:szCs w:val="22"/>
-        </w:rPr>
+    <w:p/>
+    <w:p>
+      <w:r>
         <w:t xml:space="preserve">          </w:t>
       </w:r>
     </w:p>
     <w:p>
-      <w:pPr>
-        <w:pStyle w:val="Header"/>
-        <w:ind w:right="707"/>
-        <w:rPr>
-          <w:rFonts w:ascii="Trebuchet MS" w:hAnsi="Trebuchet MS" w:cs="Arial"/>
-          <w:sz w:val="22"/>
-          <w:szCs w:val="22"/>
-        </w:rPr>
-      </w:pPr>
-    </w:p>
-    <w:p>
-      <w:pPr>
-        <w:ind w:left="-284" w:right="-46" w:hanging="142"/>
-        <w:jc w:val="both"/>
-        <w:rPr>
-          <w:rFonts w:ascii="Trebuchet MS" w:hAnsi="Trebuchet MS" w:cs="Arial"/>
-          <w:sz w:val="22"/>
-          <w:szCs w:val="22"/>
-        </w:rPr>
-      </w:pPr>
-      <w:r>
-        <w:rPr>
-          <w:rFonts w:ascii="Trebuchet MS" w:hAnsi="Trebuchet MS" w:cs="Arial"/>
-          <w:sz w:val="22"/>
-          <w:szCs w:val="22"/>
-        </w:rPr>
+      <w:r>
         <w:t xml:space="preserve">Dear </w:t>
       </w:r>
       <w:r>
-        <w:rPr>
-          <w:rFonts w:ascii="Trebuchet MS" w:hAnsi="Trebuchet MS" w:cs="Arial"/>
-          <w:sz w:val="22"/>
-          <w:szCs w:val="22"/>
-        </w:rPr>
         <w:t>{{</w:t>
       </w:r>
       <w:r>
-        <w:rPr>
-          <w:rFonts w:ascii="Trebuchet MS" w:hAnsi="Trebuchet MS" w:cs="Arial"/>
-          <w:sz w:val="22"/>
-          <w:szCs w:val="22"/>
-        </w:rPr>
         <w:t>NAME_PLACEHOLDER</w:t>
       </w:r>
       <w:r>
-        <w:rPr>
-          <w:rFonts w:ascii="Trebuchet MS" w:hAnsi="Trebuchet MS" w:cs="Arial"/>
-          <w:sz w:val="22"/>
-          <w:szCs w:val="22"/>
-        </w:rPr>
         <w:t>}}</w:t>
       </w:r>
       <w:r>
-        <w:rPr>
-          <w:rFonts w:ascii="Trebuchet MS" w:hAnsi="Trebuchet MS" w:cs="Arial"/>
-          <w:sz w:val="22"/>
-          <w:szCs w:val="22"/>
-        </w:rPr>
         <w:t>,</w:t>
       </w:r>
       <w:r>
-        <w:rPr>
-          <w:rFonts w:ascii="Trebuchet MS" w:hAnsi="Trebuchet MS" w:cs="Arial"/>
-          <w:sz w:val="22"/>
-          <w:szCs w:val="22"/>
-        </w:rPr>
         <w:fldChar w:fldCharType="begin"/>
       </w:r>
       <w:r>
-        <w:rPr>
-          <w:rFonts w:ascii="Trebuchet MS" w:hAnsi="Trebuchet MS" w:cs="Arial"/>
-          <w:sz w:val="22"/>
-          <w:szCs w:val="22"/>
-        </w:rPr>
         <w:instrText xml:space="preserve"> MERGEFIELD "CorrName2" </w:instrText>
       </w:r>
       <w:r>
-        <w:rPr>
-          <w:rFonts w:ascii="Trebuchet MS" w:hAnsi="Trebuchet MS" w:cs="Arial"/>
-          <w:sz w:val="22"/>
-          <w:szCs w:val="22"/>
-        </w:rPr>
         <w:fldChar w:fldCharType="separate"/>
       </w:r>
       <w:r>
-        <w:rPr>
-          <w:rFonts w:ascii="Trebuchet MS" w:hAnsi="Trebuchet MS" w:cs="Arial"/>
-          <w:sz w:val="22"/>
-          <w:szCs w:val="22"/>
-        </w:rPr>
         <w:fldChar w:fldCharType="end"/>
       </w:r>
     </w:p>
-    <w:p>
-      <w:pPr>
-        <w:ind w:left="-284" w:right="-46" w:hanging="142"/>
-        <w:jc w:val="both"/>
-        <w:rPr>
-          <w:rFonts w:ascii="Trebuchet MS" w:hAnsi="Trebuchet MS" w:cs="Arial"/>
-          <w:sz w:val="22"/>
-          <w:szCs w:val="22"/>
-        </w:rPr>
-      </w:pPr>
-    </w:p>
+    <w:p/>
     <w:p>
       <w:pPr>
         <w:jc w:val="center"/>
         <w:rPr>
-          <w:rFonts w:ascii="Trebuchet MS" w:hAnsi="Trebuchet MS" w:cs="Arial"/>
           <w:b/>
-          <w:color w:val="F79646" w:themeColor="accent6"/>
-          <w:sz w:val="32"/>
-          <w:szCs w:val="32"/>
+          <w:bCs/>
+          <w:color w:val="00B050"/>
+          <w:sz w:val="28"/>
+          <w:szCs w:val="28"/>
           <w:u w:val="single"/>
         </w:rPr>
       </w:pPr>
       <w:r>
         <w:rPr>
-          <w:rFonts w:ascii="Trebuchet MS" w:hAnsi="Trebuchet MS" w:cs="Arial"/>
           <w:b/>
-          <w:color w:val="F79646" w:themeColor="accent6"/>
-          <w:sz w:val="32"/>
-          <w:szCs w:val="32"/>
+          <w:bCs/>
+          <w:color w:val="00B050"/>
+          <w:sz w:val="28"/>
+          <w:szCs w:val="28"/>
           <w:u w:val="single"/>
         </w:rPr>
         <w:t>Fire Risk Remedial safety works</w:t>
       </w:r>
       <w:r>
         <w:rPr>
-          <w:rFonts w:ascii="Trebuchet MS" w:hAnsi="Trebuchet MS" w:cs="Arial"/>
           <w:b/>
-          <w:color w:val="F79646" w:themeColor="accent6"/>
-          <w:sz w:val="32"/>
-          <w:szCs w:val="32"/>
+          <w:bCs/>
+          <w:color w:val="00B050"/>
+          <w:sz w:val="28"/>
+          <w:szCs w:val="28"/>
           <w:u w:val="single"/>
         </w:rPr>
         <w:t xml:space="preserve"> - </w:t>
       </w:r>
       <w:r>
         <w:rPr>
-          <w:rFonts w:ascii="Trebuchet MS" w:hAnsi="Trebuchet MS" w:cs="Arial"/>
           <w:b/>
-          <w:color w:val="F79646" w:themeColor="accent6"/>
-          <w:sz w:val="32"/>
-          <w:szCs w:val="32"/>
+          <w:bCs/>
+          <w:color w:val="00B050"/>
+          <w:sz w:val="28"/>
+          <w:szCs w:val="28"/>
           <w:u w:val="single"/>
         </w:rPr>
         <w:t>NOTICE</w:t>
       </w:r>
     </w:p>
+    <w:p/>
+    <w:p>
+      <w:r>
+        <w:t xml:space="preserve">Further to our previous correspondence we are yet to receive a response </w:t>
+      </w:r>
+      <w:r>
+        <w:t>regarding</w:t>
+      </w:r>
+      <w:r>
+        <w:t xml:space="preserve"> the replacement your front entrance door to meet current regulations.</w:t>
+      </w:r>
+    </w:p>
+    <w:p/>
+    <w:p>
+      <w:r>
+        <w:t xml:space="preserve">What is this appointment for? </w:t>
+      </w:r>
+    </w:p>
+    <w:p/>
+    <w:p>
+      <w:r>
+        <w:t>Under the Fire Safety Act 2021, we have a duty to ensure that the homes we provide are safe for our customers to live in. This is our legal obligation as your landlord.</w:t>
+      </w:r>
+      <w:r>
+        <w:t xml:space="preserve"> </w:t>
+      </w:r>
+      <w:r>
+        <w:t xml:space="preserve">This </w:t>
+      </w:r>
+      <w:r>
+        <w:t>appointment</w:t>
+      </w:r>
+      <w:r>
+        <w:t xml:space="preserve"> is </w:t>
+      </w:r>
+      <w:r>
+        <w:t>required</w:t>
+      </w:r>
+      <w:r>
+        <w:t xml:space="preserve"> for</w:t>
+      </w:r>
+      <w:r>
+        <w:t xml:space="preserve"> a </w:t>
+      </w:r>
+      <w:r>
+        <w:t>new</w:t>
+      </w:r>
+      <w:r>
+        <w:t xml:space="preserve"> front door replacement</w:t>
+      </w:r>
+      <w:r>
+        <w:t xml:space="preserve"> to your flat or apartment. </w:t>
+      </w:r>
+    </w:p>
+    <w:p/>
+    <w:p>
+      <w:r>
+        <w:t xml:space="preserve">What if I cannot make the appointment?  </w:t>
+      </w:r>
+    </w:p>
+    <w:p/>
+    <w:p>
+      <w:proofErr w:type="spellStart"/>
+      <w:r>
+        <w:t>L</w:t>
+      </w:r>
+      <w:r>
+        <w:t>fs</w:t>
+      </w:r>
+      <w:r>
+        <w:t>Fire</w:t>
+      </w:r>
+      <w:proofErr w:type="spellEnd"/>
+      <w:r>
+        <w:t xml:space="preserve"> are working in partnership with Abri Housing to replace your front entrance door to meet current regulations. This secondary letter </w:t>
+      </w:r>
+      <w:r>
+        <w:t xml:space="preserve">is </w:t>
+      </w:r>
+      <w:r>
+        <w:t>to inform you that we are due to start manufacturing these doors, after which we will need to arrange an appointment with yourself for the installation of the new door</w:t>
+      </w:r>
+      <w:r>
+        <w:t xml:space="preserve"> </w:t>
+      </w:r>
+      <w:r>
+        <w:t>set.</w:t>
+      </w:r>
+    </w:p>
+    <w:p/>
     <w:p>
       <w:pPr>
         <w:rPr>
-          <w:rFonts w:ascii="Trebuchet MS" w:hAnsi="Trebuchet MS" w:cs="Arial"/>
-          <w:sz w:val="22"/>
-          <w:szCs w:val="22"/>
-        </w:rPr>
-      </w:pPr>
-    </w:p>
-    <w:p>
-      <w:pPr>
-        <w:rPr>
-          <w:rFonts w:ascii="Trebuchet MS" w:hAnsi="Trebuchet MS" w:cs="Arial"/>
-          <w:b/>
-          <w:sz w:val="22"/>
-          <w:szCs w:val="22"/>
-        </w:rPr>
-      </w:pPr>
-      <w:r>
-        <w:rPr>
-          <w:rFonts w:ascii="Trebuchet MS" w:hAnsi="Trebuchet MS" w:cs="Arial"/>
-          <w:b/>
-          <w:sz w:val="22"/>
-          <w:szCs w:val="22"/>
-        </w:rPr>
-        <w:t xml:space="preserve">Further to our previous correspondence we are yet to receive a response </w:t>
-      </w:r>
-      <w:r>
-        <w:rPr>
-          <w:rFonts w:ascii="Trebuchet MS" w:hAnsi="Trebuchet MS" w:cs="Arial"/>
-          <w:b/>
-          <w:sz w:val="22"/>
-          <w:szCs w:val="22"/>
-        </w:rPr>
-        <w:t>regarding</w:t>
-      </w:r>
-      <w:r>
-        <w:rPr>
-          <w:rFonts w:ascii="Trebuchet MS" w:hAnsi="Trebuchet MS" w:cs="Arial"/>
-          <w:b/>
-          <w:sz w:val="22"/>
-          <w:szCs w:val="22"/>
-        </w:rPr>
-        <w:t xml:space="preserve"> the </w:t>
-      </w:r>
-      <w:r>
-        <w:rPr>
-          <w:rFonts w:ascii="Trebuchet MS" w:hAnsi="Trebuchet MS" w:cs="Arial"/>
-          <w:sz w:val="22"/>
-          <w:szCs w:val="22"/>
-        </w:rPr>
-        <w:t>replacement your front entrance door to meet current regulations.</w:t>
-      </w:r>
-    </w:p>
-    <w:p>
-      <w:pPr>
-        <w:rPr>
-          <w:rFonts w:ascii="Trebuchet MS" w:hAnsi="Trebuchet MS" w:cs="Arial"/>
-          <w:b/>
-          <w:sz w:val="22"/>
-          <w:szCs w:val="22"/>
-        </w:rPr>
-      </w:pPr>
-    </w:p>
-    <w:p>
-      <w:pPr>
-        <w:rPr>
-          <w:rFonts w:ascii="Trebuchet MS" w:hAnsi="Trebuchet MS" w:cs="Arial"/>
-          <w:b/>
-          <w:bCs/>
-          <w:color w:val="013D5B"/>
-          <w:sz w:val="22"/>
-          <w:szCs w:val="22"/>
-        </w:rPr>
-      </w:pPr>
-      <w:r>
-        <w:rPr>
-          <w:rFonts w:ascii="Trebuchet MS" w:hAnsi="Trebuchet MS" w:cs="Arial"/>
-          <w:b/>
-          <w:bCs/>
-          <w:color w:val="013D5B"/>
-          <w:sz w:val="22"/>
-          <w:szCs w:val="22"/>
-        </w:rPr>
-        <w:t xml:space="preserve">What is this appointment for? </w:t>
-      </w:r>
-    </w:p>
-    <w:p>
-      <w:pPr>
-        <w:rPr>
-          <w:rFonts w:ascii="Trebuchet MS" w:hAnsi="Trebuchet MS" w:cs="Arial"/>
-          <w:b/>
-          <w:bCs/>
-          <w:color w:val="013D5B"/>
-          <w:sz w:val="22"/>
-          <w:szCs w:val="22"/>
-        </w:rPr>
-      </w:pPr>
-    </w:p>
-    <w:p>
-      <w:pPr>
-        <w:rPr>
-          <w:rFonts w:ascii="Trebuchet MS" w:hAnsi="Trebuchet MS" w:cs="Arial"/>
-          <w:sz w:val="22"/>
-          <w:szCs w:val="22"/>
-        </w:rPr>
-      </w:pPr>
-      <w:r>
-        <w:rPr>
-          <w:rFonts w:ascii="Trebuchet MS" w:hAnsi="Trebuchet MS" w:cs="Arial"/>
-          <w:sz w:val="22"/>
-          <w:szCs w:val="22"/>
-        </w:rPr>
-        <w:t>Under the Fire Safety Act 2021, we have a duty to ensure that the homes we provide are safe for our customers to live in. This is our legal obligation as your landlord.</w:t>
-      </w:r>
-      <w:r>
-        <w:rPr>
-          <w:rFonts w:ascii="Trebuchet MS" w:hAnsi="Trebuchet MS" w:cs="Arial"/>
-          <w:sz w:val="22"/>
-          <w:szCs w:val="22"/>
-        </w:rPr>
-        <w:t xml:space="preserve"> </w:t>
-      </w:r>
-      <w:r>
-        <w:rPr>
-          <w:rFonts w:ascii="Trebuchet MS" w:hAnsi="Trebuchet MS" w:cs="Arial"/>
-          <w:sz w:val="22"/>
-          <w:szCs w:val="22"/>
-        </w:rPr>
-        <w:t xml:space="preserve">This </w:t>
-      </w:r>
-      <w:r>
-        <w:rPr>
-          <w:rFonts w:ascii="Trebuchet MS" w:hAnsi="Trebuchet MS" w:cs="Arial"/>
-          <w:sz w:val="22"/>
-          <w:szCs w:val="22"/>
-        </w:rPr>
-        <w:t>appointment</w:t>
-      </w:r>
-      <w:r>
-        <w:rPr>
-          <w:rFonts w:ascii="Trebuchet MS" w:hAnsi="Trebuchet MS" w:cs="Arial"/>
-          <w:sz w:val="22"/>
-          <w:szCs w:val="22"/>
-        </w:rPr>
-        <w:t xml:space="preserve"> is </w:t>
-      </w:r>
-      <w:r>
-        <w:rPr>
-          <w:rFonts w:ascii="Trebuchet MS" w:hAnsi="Trebuchet MS" w:cs="Arial"/>
-          <w:sz w:val="22"/>
-          <w:szCs w:val="22"/>
-        </w:rPr>
-        <w:t>required</w:t>
-      </w:r>
-      <w:r>
-        <w:rPr>
-          <w:rFonts w:ascii="Trebuchet MS" w:hAnsi="Trebuchet MS" w:cs="Arial"/>
-          <w:sz w:val="22"/>
-          <w:szCs w:val="22"/>
-        </w:rPr>
-        <w:t xml:space="preserve"> for</w:t>
-      </w:r>
-      <w:r>
-        <w:rPr>
-          <w:rFonts w:ascii="Trebuchet MS" w:hAnsi="Trebuchet MS" w:cs="Arial"/>
-          <w:sz w:val="22"/>
-          <w:szCs w:val="22"/>
-        </w:rPr>
-        <w:t xml:space="preserve"> a new front door replacement</w:t>
-      </w:r>
-      <w:r>
-        <w:rPr>
-          <w:rFonts w:ascii="Trebuchet MS" w:hAnsi="Trebuchet MS" w:cs="Arial"/>
-          <w:sz w:val="22"/>
-          <w:szCs w:val="22"/>
-        </w:rPr>
-        <w:t xml:space="preserve"> to your flat or apartment. </w:t>
-      </w:r>
-    </w:p>
-    <w:p>
-      <w:pPr>
-        <w:rPr>
-          <w:rFonts w:ascii="Trebuchet MS" w:hAnsi="Trebuchet MS" w:cs="Arial"/>
-          <w:b/>
-          <w:sz w:val="22"/>
-          <w:szCs w:val="22"/>
-        </w:rPr>
-      </w:pPr>
-    </w:p>
-    <w:p>
-      <w:pPr>
-        <w:rPr>
-          <w:rFonts w:ascii="Trebuchet MS" w:hAnsi="Trebuchet MS" w:cs="Arial"/>
           <w:b/>
           <w:bCs/>
           <w:color w:val="013D5B"/>
@@ -1062,483 +378,126 @@
         </w:rPr>
       </w:pPr>
       <w:r>
+        <w:t>Please get in touch as soon as possible to arrange all the details of your new door with us.</w:t>
+      </w:r>
+    </w:p>
+    <w:p>
+      <w:pPr>
         <w:rPr>
-          <w:rFonts w:ascii="Trebuchet MS" w:hAnsi="Trebuchet MS" w:cs="Arial"/>
-          <w:b/>
-          <w:bCs/>
-          <w:color w:val="013D5B"/>
-          <w:sz w:val="24"/>
-          <w:szCs w:val="24"/>
-        </w:rPr>
-        <w:t xml:space="preserve">What if I cannot make the appointment?  </w:t>
-      </w:r>
-    </w:p>
-    <w:p>
-      <w:pPr>
-        <w:rPr>
-          <w:rFonts w:ascii="Trebuchet MS" w:hAnsi="Trebuchet MS" w:cs="Arial"/>
-          <w:b/>
-          <w:bCs/>
-          <w:color w:val="013D5B"/>
-          <w:sz w:val="24"/>
-          <w:szCs w:val="24"/>
-        </w:rPr>
-      </w:pPr>
-    </w:p>
-    <w:p>
-      <w:pPr>
-        <w:suppressAutoHyphens/>
-        <w:ind w:right="-46"/>
-        <w:rPr>
-          <w:rFonts w:ascii="Trebuchet MS" w:hAnsi="Trebuchet MS" w:cs="Arial"/>
-          <w:sz w:val="22"/>
-          <w:szCs w:val="22"/>
-        </w:rPr>
-      </w:pPr>
-      <w:r>
-        <w:rPr>
-          <w:rFonts w:ascii="Trebuchet MS" w:hAnsi="Trebuchet MS" w:cs="Arial"/>
-          <w:sz w:val="22"/>
-          <w:szCs w:val="22"/>
-        </w:rPr>
-        <w:t>L</w:t>
-      </w:r>
-      <w:r>
-        <w:rPr>
-          <w:rFonts w:ascii="Trebuchet MS" w:hAnsi="Trebuchet MS" w:cs="Arial"/>
-          <w:sz w:val="22"/>
-          <w:szCs w:val="22"/>
-        </w:rPr>
-        <w:t>fs</w:t>
-      </w:r>
-      <w:r>
-        <w:rPr>
-          <w:rFonts w:ascii="Trebuchet MS" w:hAnsi="Trebuchet MS" w:cs="Arial"/>
-          <w:sz w:val="22"/>
-          <w:szCs w:val="22"/>
-        </w:rPr>
-        <w:t xml:space="preserve">Fire are working in partnership with Abri Housing to replace your front entrance door to meet current regulations. This secondary letter </w:t>
-      </w:r>
-      <w:r>
-        <w:rPr>
-          <w:rFonts w:ascii="Trebuchet MS" w:hAnsi="Trebuchet MS" w:cs="Arial"/>
-          <w:sz w:val="22"/>
-          <w:szCs w:val="22"/>
-        </w:rPr>
-        <w:t xml:space="preserve">is </w:t>
-      </w:r>
-      <w:r>
-        <w:rPr>
-          <w:rFonts w:ascii="Trebuchet MS" w:hAnsi="Trebuchet MS" w:cs="Arial"/>
-          <w:sz w:val="22"/>
-          <w:szCs w:val="22"/>
-        </w:rPr>
-        <w:t>to inform you that we are due to start manufacturing these doors, after which we will need to arrange an appointment with yourself for the installation of the new door</w:t>
-      </w:r>
-      <w:r>
-        <w:rPr>
-          <w:rFonts w:ascii="Trebuchet MS" w:hAnsi="Trebuchet MS" w:cs="Arial"/>
-          <w:sz w:val="22"/>
-          <w:szCs w:val="22"/>
-        </w:rPr>
-        <w:t xml:space="preserve"> </w:t>
-      </w:r>
-      <w:r>
-        <w:rPr>
-          <w:rFonts w:ascii="Trebuchet MS" w:hAnsi="Trebuchet MS" w:cs="Arial"/>
-          <w:sz w:val="22"/>
-          <w:szCs w:val="22"/>
-        </w:rPr>
-        <w:t>set.</w:t>
-      </w:r>
-    </w:p>
-    <w:p>
-      <w:pPr>
-        <w:rPr>
-          <w:rFonts w:ascii="Trebuchet MS" w:hAnsi="Trebuchet MS" w:cs="Arial"/>
-          <w:sz w:val="22"/>
-          <w:szCs w:val="22"/>
-        </w:rPr>
-      </w:pPr>
-    </w:p>
-    <w:p>
-      <w:pPr>
-        <w:rPr>
-          <w:rFonts w:ascii="Trebuchet MS" w:hAnsi="Trebuchet MS" w:cs="Arial"/>
-          <w:b/>
-          <w:bCs/>
-          <w:color w:val="013D5B"/>
-          <w:sz w:val="24"/>
-          <w:szCs w:val="24"/>
-        </w:rPr>
-      </w:pPr>
-      <w:r>
-        <w:rPr>
-          <w:rFonts w:ascii="Trebuchet MS" w:hAnsi="Trebuchet MS" w:cs="Arial"/>
-          <w:sz w:val="22"/>
-          <w:szCs w:val="22"/>
-        </w:rPr>
-        <w:t>Please get in touch as soon as possible to arrange all the details of your new door with us.</w:t>
-      </w:r>
-    </w:p>
-    <w:p>
-      <w:pPr>
-        <w:rPr>
-          <w:rFonts w:ascii="Trebuchet MS" w:hAnsi="Trebuchet MS" w:cs="Arial"/>
-          <w:color w:val="000000"/>
-          <w:sz w:val="22"/>
-          <w:szCs w:val="22"/>
           <w:lang w:eastAsia="en-GB"/>
         </w:rPr>
       </w:pPr>
       <w:r>
         <w:rPr>
-          <w:rFonts w:ascii="Trebuchet MS" w:hAnsi="Trebuchet MS" w:cs="Arial"/>
-          <w:color w:val="000000"/>
-          <w:sz w:val="22"/>
-          <w:szCs w:val="22"/>
           <w:lang w:eastAsia="en-GB"/>
         </w:rPr>
         <w:t>If you cannot be at home while the check takes place, you can arrange for someone else over the age of 18 to give us access.</w:t>
       </w:r>
     </w:p>
-    <w:p>
-      <w:pPr>
-        <w:jc w:val="both"/>
+    <w:p/>
+    <w:p>
+      <w:pPr>
         <w:rPr>
-          <w:rFonts w:ascii="Trebuchet MS" w:hAnsi="Trebuchet MS" w:cs="Arial"/>
-          <w:sz w:val="22"/>
-          <w:szCs w:val="22"/>
+          <w:b/>
         </w:rPr>
       </w:pPr>
-    </w:p>
-    <w:p>
-      <w:pPr>
-        <w:rPr>
-          <w:rFonts w:ascii="Trebuchet MS" w:hAnsi="Trebuchet MS" w:cs="Arial"/>
-          <w:b/>
-          <w:sz w:val="22"/>
-          <w:szCs w:val="22"/>
-        </w:rPr>
-      </w:pPr>
-      <w:r>
-        <w:rPr>
-          <w:rFonts w:ascii="Trebuchet MS" w:hAnsi="Trebuchet MS" w:cs="Arial"/>
-          <w:sz w:val="22"/>
-          <w:szCs w:val="22"/>
-        </w:rPr>
-        <w:t>Alternatively please contact Abri direct if you wish to clarify the authenticity of these works.</w:t>
-      </w:r>
-    </w:p>
-    <w:p>
-      <w:pPr>
-        <w:suppressAutoHyphens/>
-        <w:ind w:right="-46"/>
-        <w:rPr>
-          <w:rFonts w:ascii="Trebuchet MS" w:hAnsi="Trebuchet MS" w:cs="Arial"/>
-          <w:sz w:val="22"/>
-          <w:szCs w:val="22"/>
-        </w:rPr>
-      </w:pPr>
-    </w:p>
-    <w:p>
-      <w:pPr>
-        <w:rPr>
-          <w:rFonts w:ascii="Trebuchet MS" w:hAnsi="Trebuchet MS" w:cs="Arial"/>
-          <w:b/>
-          <w:color w:val="FF0000"/>
-          <w:sz w:val="22"/>
-          <w:szCs w:val="22"/>
-        </w:rPr>
-      </w:pPr>
+      <w:proofErr w:type="gramStart"/>
+      <w:r>
+        <w:t>Alternatively</w:t>
+      </w:r>
+      <w:proofErr w:type="gramEnd"/>
+      <w:r>
+        <w:t xml:space="preserve"> please contact Abri direct if you wish to clarify the authenticity of these works.</w:t>
+      </w:r>
+    </w:p>
+    <w:p/>
+    <w:p>
       <w:bookmarkStart w:id="0" w:name="_Hlk72420462"/>
       <w:bookmarkStart w:id="1" w:name="_Hlk72420463"/>
       <w:r>
-        <w:rPr>
-          <w:rFonts w:ascii="Trebuchet MS" w:hAnsi="Trebuchet MS" w:cs="Arial"/>
-          <w:b/>
-          <w:color w:val="FF0000"/>
-          <w:sz w:val="22"/>
-          <w:szCs w:val="22"/>
-        </w:rPr>
         <w:t xml:space="preserve">Failure to allow fire risk remedial works to be completed will put you, your family and your neighbours at risk. </w:t>
       </w:r>
       <w:bookmarkEnd w:id="0"/>
       <w:bookmarkEnd w:id="1"/>
       <w:r>
+        <w:t>You will also be in breach of your tenancy</w:t>
+      </w:r>
+      <w:r>
+        <w:t xml:space="preserve">, which means if taken to court </w:t>
+      </w:r>
+      <w:r>
+        <w:t>you could be ordered to pay up to £1</w:t>
+      </w:r>
+      <w:r>
+        <w:t>,</w:t>
+      </w:r>
+      <w:r>
+        <w:t>000 court fees.</w:t>
+      </w:r>
+    </w:p>
+    <w:p/>
+    <w:p>
+      <w:r>
+        <w:t xml:space="preserve"> Please contact us via phone or email</w:t>
+      </w:r>
+      <w:r>
+        <w:t>:</w:t>
+      </w:r>
+      <w:r>
+        <w:t xml:space="preserve"> 020 7237 0958 </w:t>
+      </w:r>
+      <w:r>
+        <w:t>joseph.runsewe</w:t>
+      </w:r>
+      <w:r>
+        <w:t>@lfsfire.co.uk</w:t>
+      </w:r>
+    </w:p>
+    <w:p/>
+    <w:p>
+      <w:r>
+        <w:t xml:space="preserve">      </w:t>
+      </w:r>
+      <w:r>
+        <w:t xml:space="preserve"> </w:t>
+      </w:r>
+      <w:r>
+        <w:t xml:space="preserve">Yours sincerely, </w:t>
+      </w:r>
+    </w:p>
+    <w:p/>
+    <w:p/>
+    <w:p/>
+    <w:p>
+      <w:r>
+        <w:t>Joseph Runsewe,</w:t>
+      </w:r>
+      <w:r>
+        <w:t xml:space="preserve"> </w:t>
+      </w:r>
+      <w:r>
+        <w:t>Project Co-ordinator</w:t>
+      </w:r>
+      <w:r>
+        <w:t xml:space="preserve">, </w:t>
+      </w:r>
+      <w:proofErr w:type="spellStart"/>
+      <w:r>
+        <w:t>Lfs</w:t>
+      </w:r>
+      <w:proofErr w:type="spellEnd"/>
+      <w:r>
+        <w:t xml:space="preserve"> Fire Ltd. On behalf of </w:t>
+      </w:r>
+    </w:p>
+    <w:p>
+      <w:pPr>
         <w:rPr>
-          <w:rFonts w:ascii="Trebuchet MS" w:hAnsi="Trebuchet MS" w:cs="Arial"/>
-          <w:b/>
-          <w:color w:val="FF0000"/>
-          <w:sz w:val="22"/>
-          <w:szCs w:val="22"/>
-        </w:rPr>
-        <w:t>You will also be in breach of your tenancy</w:t>
-      </w:r>
-      <w:r>
-        <w:rPr>
-          <w:rFonts w:ascii="Trebuchet MS" w:hAnsi="Trebuchet MS" w:cs="Arial"/>
-          <w:b/>
-          <w:color w:val="FF0000"/>
-          <w:sz w:val="22"/>
-          <w:szCs w:val="22"/>
-        </w:rPr>
-        <w:t xml:space="preserve">, which means if taken to court </w:t>
-      </w:r>
-      <w:r>
-        <w:rPr>
-          <w:rFonts w:ascii="Trebuchet MS" w:hAnsi="Trebuchet MS" w:cs="Arial"/>
-          <w:b/>
-          <w:color w:val="FF0000"/>
-          <w:sz w:val="22"/>
-          <w:szCs w:val="22"/>
-        </w:rPr>
-        <w:t>you could be ordered to pay up to £1</w:t>
-      </w:r>
-      <w:r>
-        <w:rPr>
-          <w:rFonts w:ascii="Trebuchet MS" w:hAnsi="Trebuchet MS" w:cs="Arial"/>
-          <w:b/>
-          <w:color w:val="FF0000"/>
-          <w:sz w:val="22"/>
-          <w:szCs w:val="22"/>
-        </w:rPr>
-        <w:t>,</w:t>
-      </w:r>
-      <w:r>
-        <w:rPr>
-          <w:rFonts w:ascii="Trebuchet MS" w:hAnsi="Trebuchet MS" w:cs="Arial"/>
-          <w:b/>
-          <w:color w:val="FF0000"/>
-          <w:sz w:val="22"/>
-          <w:szCs w:val="22"/>
-        </w:rPr>
-        <w:t>000 court fees.</w:t>
-      </w:r>
-    </w:p>
-    <w:p>
-      <w:pPr>
-        <w:suppressAutoHyphens/>
-        <w:ind w:right="-46"/>
-        <w:rPr>
-          <w:rFonts w:ascii="Trebuchet MS" w:hAnsi="Trebuchet MS" w:cs="Arial"/>
-          <w:sz w:val="22"/>
-          <w:szCs w:val="22"/>
-        </w:rPr>
-      </w:pPr>
-    </w:p>
-    <w:p>
-      <w:pPr>
-        <w:suppressAutoHyphens/>
-        <w:ind w:left="-284" w:right="-46" w:firstLine="284"/>
-        <w:rPr>
-          <w:rFonts w:ascii="Trebuchet MS" w:hAnsi="Trebuchet MS" w:cs="Arial"/>
-          <w:sz w:val="22"/>
-          <w:szCs w:val="22"/>
-        </w:rPr>
-      </w:pPr>
-      <w:r>
-        <w:rPr>
-          <w:rFonts w:ascii="Trebuchet MS" w:hAnsi="Trebuchet MS" w:cs="Arial"/>
-          <w:sz w:val="22"/>
-          <w:szCs w:val="22"/>
-        </w:rPr>
-        <w:t xml:space="preserve"> Please contact us via phone or email</w:t>
-      </w:r>
-      <w:r>
-        <w:rPr>
-          <w:rFonts w:ascii="Trebuchet MS" w:hAnsi="Trebuchet MS" w:cs="Arial"/>
-          <w:sz w:val="22"/>
-          <w:szCs w:val="22"/>
-        </w:rPr>
-        <w:t>:</w:t>
-      </w:r>
-      <w:r>
-        <w:rPr>
-          <w:rFonts w:ascii="Trebuchet MS" w:hAnsi="Trebuchet MS" w:cs="Arial"/>
-          <w:sz w:val="22"/>
-          <w:szCs w:val="22"/>
-        </w:rPr>
-        <w:t xml:space="preserve"> 020 7237 0958 </w:t>
-      </w:r>
-      <w:r>
-        <w:rPr>
-          <w:rFonts w:ascii="Trebuchet MS" w:hAnsi="Trebuchet MS" w:cs="Arial"/>
-          <w:sz w:val="22"/>
-          <w:szCs w:val="22"/>
-        </w:rPr>
-        <w:t>joseph.runsewe</w:t>
-      </w:r>
-      <w:r>
-        <w:rPr>
-          <w:rFonts w:ascii="Trebuchet MS" w:hAnsi="Trebuchet MS" w:cs="Arial"/>
-          <w:sz w:val="22"/>
-          <w:szCs w:val="22"/>
-        </w:rPr>
-        <w:t>@lfsfire.co.uk</w:t>
-      </w:r>
-    </w:p>
-    <w:p>
-      <w:pPr>
-        <w:suppressAutoHyphens/>
-        <w:ind w:left="-284" w:right="-46" w:hanging="142"/>
-        <w:rPr>
-          <w:rFonts w:ascii="Trebuchet MS" w:hAnsi="Trebuchet MS" w:cs="Arial"/>
-          <w:sz w:val="22"/>
-          <w:szCs w:val="22"/>
-        </w:rPr>
-      </w:pPr>
-    </w:p>
-    <w:p>
-      <w:pPr>
-        <w:suppressAutoHyphens/>
-        <w:ind w:left="-284" w:right="-46" w:hanging="142"/>
-        <w:rPr>
-          <w:rFonts w:ascii="Trebuchet MS" w:hAnsi="Trebuchet MS" w:cs="Arial"/>
-          <w:color w:val="000000"/>
-          <w:sz w:val="22"/>
-          <w:szCs w:val="22"/>
-        </w:rPr>
-      </w:pPr>
-      <w:r>
-        <w:rPr>
-          <w:rFonts w:ascii="Trebuchet MS" w:hAnsi="Trebuchet MS" w:cs="Arial"/>
-          <w:sz w:val="22"/>
-          <w:szCs w:val="22"/>
-        </w:rPr>
-        <w:t xml:space="preserve">      </w:t>
-      </w:r>
-      <w:r>
-        <w:rPr>
-          <w:rFonts w:ascii="Trebuchet MS" w:hAnsi="Trebuchet MS" w:cs="Arial"/>
-          <w:sz w:val="22"/>
-          <w:szCs w:val="22"/>
-        </w:rPr>
-        <w:t xml:space="preserve"> </w:t>
-      </w:r>
-      <w:r>
-        <w:rPr>
-          <w:rFonts w:ascii="Trebuchet MS" w:hAnsi="Trebuchet MS" w:cs="Arial"/>
-          <w:color w:val="000000"/>
-          <w:sz w:val="22"/>
-          <w:szCs w:val="22"/>
-        </w:rPr>
-        <w:t xml:space="preserve">Yours sincerely, </w:t>
-      </w:r>
-    </w:p>
-    <w:p>
-      <w:pPr>
-        <w:suppressAutoHyphens/>
-        <w:ind w:left="-284" w:right="-46" w:hanging="142"/>
-        <w:rPr>
-          <w:rFonts w:ascii="Trebuchet MS" w:hAnsi="Trebuchet MS" w:cs="Arial"/>
-          <w:color w:val="000000"/>
-          <w:sz w:val="22"/>
-          <w:szCs w:val="22"/>
-        </w:rPr>
-      </w:pPr>
-    </w:p>
-    <w:p>
-      <w:pPr>
-        <w:suppressAutoHyphens/>
-        <w:ind w:left="-284" w:right="-46" w:hanging="142"/>
-        <w:rPr>
-          <w:rFonts w:ascii="Trebuchet MS" w:hAnsi="Trebuchet MS" w:cs="Arial"/>
-          <w:color w:val="000000"/>
-          <w:sz w:val="22"/>
-          <w:szCs w:val="22"/>
-        </w:rPr>
-      </w:pPr>
-    </w:p>
-    <w:p>
-      <w:pPr>
-        <w:suppressAutoHyphens/>
-        <w:ind w:left="-284" w:right="-46" w:hanging="142"/>
-        <w:rPr>
-          <w:rFonts w:ascii="Trebuchet MS" w:hAnsi="Trebuchet MS" w:cs="Arial"/>
-          <w:sz w:val="22"/>
-          <w:szCs w:val="22"/>
-        </w:rPr>
-      </w:pPr>
-    </w:p>
-    <w:p>
-      <w:pPr>
-        <w:tabs>
-          <w:tab w:val="left" w:pos="4153"/>
-          <w:tab w:val="left" w:pos="8306"/>
-        </w:tabs>
-        <w:ind w:left="-284" w:right="-46" w:hanging="142"/>
-        <w:rPr>
-          <w:rFonts w:ascii="Trebuchet MS" w:hAnsi="Trebuchet MS" w:cs="Arial"/>
-          <w:b/>
-          <w:bCs/>
-          <w:sz w:val="22"/>
-          <w:szCs w:val="22"/>
-        </w:rPr>
-      </w:pPr>
-      <w:r>
-        <w:rPr>
-          <w:rFonts w:ascii="Trebuchet MS" w:hAnsi="Trebuchet MS" w:cs="Arial"/>
-          <w:b/>
-          <w:bCs/>
-          <w:sz w:val="22"/>
-          <w:szCs w:val="22"/>
-        </w:rPr>
-        <w:t>Joseph Runsewe,</w:t>
-      </w:r>
-      <w:r>
-        <w:rPr>
-          <w:rFonts w:ascii="Trebuchet MS" w:hAnsi="Trebuchet MS" w:cs="Arial"/>
-          <w:b/>
-          <w:bCs/>
-          <w:sz w:val="22"/>
-          <w:szCs w:val="22"/>
-        </w:rPr>
-        <w:t xml:space="preserve"> </w:t>
-      </w:r>
-      <w:r>
-        <w:rPr>
-          <w:rFonts w:ascii="Trebuchet MS" w:hAnsi="Trebuchet MS" w:cs="Arial"/>
-          <w:b/>
-          <w:bCs/>
-          <w:sz w:val="22"/>
-          <w:szCs w:val="22"/>
-        </w:rPr>
-        <w:t>Project Co-ordinator</w:t>
-      </w:r>
-      <w:r>
-        <w:rPr>
-          <w:rFonts w:ascii="Trebuchet MS" w:hAnsi="Trebuchet MS" w:cs="Arial"/>
-          <w:b/>
-          <w:bCs/>
-          <w:sz w:val="22"/>
-          <w:szCs w:val="22"/>
-        </w:rPr>
-        <w:t xml:space="preserve">, Lfs Fire Ltd. On behalf of </w:t>
-      </w:r>
-    </w:p>
-    <w:p>
-      <w:pPr>
-        <w:suppressAutoHyphens/>
-        <w:ind w:left="-284" w:right="-46" w:hanging="142"/>
-        <w:rPr>
-          <w:rFonts w:ascii="Trebuchet MS" w:hAnsi="Trebuchet MS" w:cs="Arial"/>
-          <w:b/>
-          <w:color w:val="013D5B"/>
-          <w:spacing w:val="-3"/>
-          <w:sz w:val="22"/>
-          <w:szCs w:val="22"/>
           <w:lang w:val="en-US"/>
         </w:rPr>
       </w:pPr>
       <w:r>
         <w:rPr>
-          <w:rFonts w:ascii="Trebuchet MS" w:hAnsi="Trebuchet MS" w:cs="Arial"/>
-          <w:b/>
-          <w:color w:val="013D5B"/>
-          <w:spacing w:val="-3"/>
-          <w:sz w:val="22"/>
-          <w:szCs w:val="22"/>
           <w:lang w:val="en-US"/>
         </w:rPr>
         <w:t>FRA Team</w:t>
@@ -1546,46 +505,19 @@
     </w:p>
     <w:p>
       <w:pPr>
-        <w:suppressAutoHyphens/>
-        <w:ind w:left="-284" w:right="-46" w:hanging="142"/>
         <w:rPr>
-          <w:rFonts w:ascii="Trebuchet MS" w:hAnsi="Trebuchet MS" w:cs="Arial"/>
-          <w:b/>
           <w:color w:val="013D5B"/>
-          <w:spacing w:val="-3"/>
-          <w:sz w:val="22"/>
-          <w:szCs w:val="22"/>
           <w:lang w:val="en-US"/>
         </w:rPr>
       </w:pPr>
       <w:r>
         <w:rPr>
-          <w:rFonts w:ascii="Trebuchet MS" w:hAnsi="Trebuchet MS" w:cs="Arial"/>
-          <w:spacing w:val="-3"/>
-          <w:sz w:val="22"/>
-          <w:szCs w:val="22"/>
           <w:lang w:val="en-US"/>
         </w:rPr>
-        <w:t>Direct Dial:</w:t>
+        <w:t xml:space="preserve">Direct Dial: </w:t>
       </w:r>
       <w:r>
         <w:rPr>
-          <w:rFonts w:ascii="Trebuchet MS" w:hAnsi="Trebuchet MS" w:cs="Arial"/>
-          <w:b/>
-          <w:spacing w:val="-3"/>
-          <w:sz w:val="22"/>
-          <w:szCs w:val="22"/>
-          <w:lang w:val="en-US"/>
-        </w:rPr>
-        <w:t xml:space="preserve"> </w:t>
-      </w:r>
-      <w:r>
-        <w:rPr>
-          <w:rFonts w:ascii="Trebuchet MS" w:hAnsi="Trebuchet MS" w:cs="Arial"/>
-          <w:b/>
-          <w:spacing w:val="-3"/>
-          <w:sz w:val="22"/>
-          <w:szCs w:val="22"/>
           <w:lang w:val="en-US"/>
         </w:rPr>
         <w:t>0300 123 1567</w:t>
@@ -1593,31 +525,22 @@
     </w:p>
     <w:p>
       <w:pPr>
-        <w:suppressAutoHyphens/>
-        <w:ind w:left="-284" w:right="-46" w:hanging="142"/>
         <w:rPr>
-          <w:rFonts w:ascii="Trebuchet MS" w:hAnsi="Trebuchet MS" w:cs="Arial"/>
           <w:color w:val="0000FF"/>
-          <w:sz w:val="22"/>
-          <w:szCs w:val="22"/>
           <w:u w:val="single"/>
           <w:lang w:val="fr-FR"/>
         </w:rPr>
       </w:pPr>
+      <w:proofErr w:type="gramStart"/>
       <w:r>
         <w:rPr>
-          <w:rFonts w:ascii="Trebuchet MS" w:hAnsi="Trebuchet MS" w:cs="Arial"/>
-          <w:sz w:val="22"/>
-          <w:szCs w:val="22"/>
           <w:lang w:val="fr-FR"/>
         </w:rPr>
         <w:t>Email:</w:t>
       </w:r>
+      <w:proofErr w:type="gramEnd"/>
       <w:r>
         <w:rPr>
-          <w:rFonts w:ascii="Trebuchet MS" w:hAnsi="Trebuchet MS" w:cs="Arial"/>
-          <w:sz w:val="22"/>
-          <w:szCs w:val="22"/>
           <w:lang w:val="fr-FR"/>
         </w:rPr>
         <w:t xml:space="preserve"> </w:t>
@@ -1626,9 +549,6 @@
         <w:r>
           <w:rPr>
             <w:rStyle w:val="Hyperlink"/>
-            <w:rFonts w:ascii="Trebuchet MS" w:hAnsi="Trebuchet MS" w:cs="Arial"/>
-            <w:sz w:val="22"/>
-            <w:szCs w:val="22"/>
             <w:lang w:val="fr-FR"/>
           </w:rPr>
           <w:t>Helloradian@abri.co.uk</w:t>
@@ -1636,9 +556,6 @@
       </w:hyperlink>
       <w:r>
         <w:rPr>
-          <w:rFonts w:ascii="Trebuchet MS" w:hAnsi="Trebuchet MS" w:cs="Arial"/>
-          <w:sz w:val="22"/>
-          <w:szCs w:val="22"/>
           <w:lang w:val="fr-FR"/>
         </w:rPr>
         <w:t xml:space="preserve"> </w:t>
@@ -1685,7 +602,6 @@
   <w:p>
     <w:pPr>
       <w:pStyle w:val="Footer"/>
-      <w:framePr w:wrap="around" w:vAnchor="text" w:hAnchor="margin" w:xAlign="right" w:y="1"/>
       <w:rPr>
         <w:rStyle w:val="PageNumber"/>
       </w:rPr>
@@ -1712,7 +628,6 @@
   <w:p>
     <w:pPr>
       <w:pStyle w:val="Footer"/>
-      <w:ind w:right="360"/>
     </w:pPr>
   </w:p>
 </w:ftr>
@@ -1723,12 +638,6 @@
   <w:p>
     <w:pPr>
       <w:pStyle w:val="Footer"/>
-      <w:ind w:left="993" w:right="1416"/>
-      <w:jc w:val="center"/>
-      <w:rPr>
-        <w:rFonts w:ascii="Arial" w:hAnsi="Arial" w:cs="Arial"/>
-        <w:sz w:val="16"/>
-      </w:rPr>
     </w:pPr>
   </w:p>
 </w:ftr>
@@ -1739,21 +648,10 @@
   <w:p>
     <w:pPr>
       <w:pStyle w:val="Footer"/>
-      <w:tabs>
-        <w:tab w:val="clear" w:pos="4153"/>
-        <w:tab w:val="clear" w:pos="8306"/>
-      </w:tabs>
-      <w:ind w:right="1416"/>
-      <w:rPr>
-        <w:rFonts w:ascii="Arial" w:hAnsi="Arial" w:cs="Arial"/>
-        <w:sz w:val="16"/>
-      </w:rPr>
     </w:pPr>
     <w:r>
       <w:rPr>
-        <w:rFonts w:ascii="Arial" w:hAnsi="Arial" w:cs="Arial"/>
         <w:noProof/>
-        <w:sz w:val="16"/>
       </w:rPr>
       <w:drawing>
         <wp:anchor distT="0" distB="0" distL="114300" distR="114300" simplePos="0" relativeHeight="251662336" behindDoc="1" locked="0" layoutInCell="1" allowOverlap="1" wp14:anchorId="19A13029" wp14:editId="78B595A2">
@@ -1842,12 +740,6 @@
   <w:p>
     <w:pPr>
       <w:pStyle w:val="Header"/>
-      <w:tabs>
-        <w:tab w:val="clear" w:pos="4153"/>
-        <w:tab w:val="clear" w:pos="8306"/>
-      </w:tabs>
-      <w:ind w:right="707"/>
-      <w:jc w:val="center"/>
     </w:pPr>
   </w:p>
 </w:hdr>
@@ -1858,7 +750,6 @@
   <w:p>
     <w:pPr>
       <w:pStyle w:val="Header"/>
-      <w:jc w:val="center"/>
     </w:pPr>
     <w:r>
       <w:rPr>
@@ -2751,7 +1642,11 @@
   <w:style w:type="paragraph" w:default="1" w:styleId="Normal">
     <w:name w:val="Normal"/>
     <w:qFormat/>
+    <w:rsid w:val="00BD2951"/>
     <w:rPr>
+      <w:rFonts w:ascii="Trebuchet MS" w:hAnsi="Trebuchet MS" w:cs="Arial"/>
+      <w:sz w:val="22"/>
+      <w:szCs w:val="22"/>
       <w:lang w:eastAsia="en-US"/>
     </w:rPr>
   </w:style>
@@ -2767,7 +1662,6 @@
     <w:rPr>
       <w:rFonts w:ascii="Arial" w:hAnsi="Arial"/>
       <w:b/>
-      <w:sz w:val="22"/>
     </w:rPr>
   </w:style>
   <w:style w:type="paragraph" w:styleId="Heading2">
@@ -2814,7 +1708,6 @@
     <w:rPr>
       <w:rFonts w:ascii="Arial" w:hAnsi="Arial"/>
       <w:b/>
-      <w:sz w:val="22"/>
     </w:rPr>
   </w:style>
   <w:style w:type="paragraph" w:styleId="Heading7">
@@ -3281,6 +2174,100 @@
 </file>
 
 <file path=customXml/item1.xml><?xml version="1.0" encoding="utf-8"?>
+<LongProperties xmlns="http://schemas.microsoft.com/office/2006/metadata/longProperties"/>
+</file>
+
+<file path=customXml/item2.xml><?xml version="1.0" encoding="utf-8"?>
+<?mso-contentType ?>
+<FormTemplates xmlns="http://schemas.microsoft.com/sharepoint/v3/contenttype/forms">
+  <Display>DocumentLibraryForm</Display>
+  <Edit>DocumentLibraryForm</Edit>
+  <New>DocumentLibraryForm</New>
+</FormTemplates>
+</file>
+
+<file path=customXml/item3.xml><?xml version="1.0" encoding="utf-8"?>
+<?mso-contentType ?>
+<SharedContentType xmlns="Microsoft.SharePoint.Taxonomy.ContentTypeSync" SourceId="b79c68d7-09fa-4f4d-8a33-25b3ce1b5299" ContentTypeId="0x0101001458A6533B3E8049AFEAB6882010CB8A" PreviousValue="false"/>
+</file>
+
+<file path=customXml/item4.xml><?xml version="1.0" encoding="utf-8"?>
+<?mso-contentType ?>
+<spe:Receivers xmlns:spe="http://schemas.microsoft.com/sharepoint/events">
+  <Receiver xmlns="">
+    <Name>Document ID Generator</Name>
+    <Synchronization>Synchronous</Synchronization>
+    <Type>10001</Type>
+    <SequenceNumber>1000</SequenceNumber>
+    <Url/>
+    <Assembly>Microsoft.Office.DocumentManagement, Version=16.0.0.0, Culture=neutral, PublicKeyToken=71e9bce111e9429c</Assembly>
+    <Class>Microsoft.Office.DocumentManagement.Internal.DocIdHandler</Class>
+    <Data/>
+    <Filter/>
+  </Receiver>
+  <Receiver xmlns="">
+    <Name>Document ID Generator</Name>
+    <Synchronization>Synchronous</Synchronization>
+    <Type>10002</Type>
+    <SequenceNumber>1001</SequenceNumber>
+    <Url/>
+    <Assembly>Microsoft.Office.DocumentManagement, Version=16.0.0.0, Culture=neutral, PublicKeyToken=71e9bce111e9429c</Assembly>
+    <Class>Microsoft.Office.DocumentManagement.Internal.DocIdHandler</Class>
+    <Data/>
+    <Filter/>
+  </Receiver>
+  <Receiver xmlns="">
+    <Name>Document ID Generator</Name>
+    <Synchronization>Synchronous</Synchronization>
+    <Type>10004</Type>
+    <SequenceNumber>1002</SequenceNumber>
+    <Url/>
+    <Assembly>Microsoft.Office.DocumentManagement, Version=16.0.0.0, Culture=neutral, PublicKeyToken=71e9bce111e9429c</Assembly>
+    <Class>Microsoft.Office.DocumentManagement.Internal.DocIdHandler</Class>
+    <Data/>
+    <Filter/>
+  </Receiver>
+  <Receiver xmlns="">
+    <Name>Document ID Generator</Name>
+    <Synchronization>Synchronous</Synchronization>
+    <Type>10006</Type>
+    <SequenceNumber>1003</SequenceNumber>
+    <Url/>
+    <Assembly>Microsoft.Office.DocumentManagement, Version=16.0.0.0, Culture=neutral, PublicKeyToken=71e9bce111e9429c</Assembly>
+    <Class>Microsoft.Office.DocumentManagement.Internal.DocIdHandler</Class>
+    <Data/>
+    <Filter/>
+  </Receiver>
+</spe:Receivers>
+</file>
+
+<file path=customXml/item5.xml><?xml version="1.0" encoding="utf-8"?>
+<b:Sources xmlns:b="http://schemas.openxmlformats.org/officeDocument/2006/bibliography" xmlns="http://schemas.openxmlformats.org/officeDocument/2006/bibliography" SelectedStyle="\APA.XSL" StyleName="APA"/>
+</file>
+
+<file path=customXml/item6.xml><?xml version="1.0" encoding="utf-8"?>
+<p:properties xmlns:p="http://schemas.microsoft.com/office/2006/metadata/properties" xmlns:xsi="http://www.w3.org/2001/XMLSchema-instance" xmlns:pc="http://schemas.microsoft.com/office/infopath/2007/PartnerControls">
+  <documentManagement>
+    <TaxCatchAll xmlns="6d93d661-bda8-4faa-8239-cda8f1f7072a">
+      <Value>18</Value>
+      <Value>1</Value>
+    </TaxCatchAll>
+    <n13b38f3d66647a99065feeeb1018b0c xmlns="58a4faa6-65b8-4f7c-b53b-c23e66249a57">
+      <Terms xmlns="http://schemas.microsoft.com/office/infopath/2007/PartnerControls"/>
+    </n13b38f3d66647a99065feeeb1018b0c>
+    <aa927217ab55451b9857f3310cf78012 xmlns="58a4faa6-65b8-4f7c-b53b-c23e66249a57">
+      <Terms xmlns="http://schemas.microsoft.com/office/infopath/2007/PartnerControls"/>
+    </aa927217ab55451b9857f3310cf78012>
+    <_dlc_DocId xmlns="39af5262-a886-4b7b-87b2-7dbb3f7d88ca">Z4R2RZUYPZ5C-129-25</_dlc_DocId>
+    <_dlc_DocIdUrl xmlns="39af5262-a886-4b7b-87b2-7dbb3f7d88ca">
+      <Url>http://sharepoint/Forms/_layouts/DocIdRedir.aspx?ID=Z4R2RZUYPZ5C-129-25</Url>
+      <Description>Z4R2RZUYPZ5C-129-25</Description>
+    </_dlc_DocIdUrl>
+  </documentManagement>
+</p:properties>
+</file>
+
+<file path=customXml/item7.xml><?xml version="1.0" encoding="utf-8"?>
 <ct:contentTypeSchema xmlns:ct="http://schemas.microsoft.com/office/2006/metadata/contentType" xmlns:ma="http://schemas.microsoft.com/office/2006/metadata/properties/metaAttributes" ct:_="" ma:_="" ma:contentTypeName="Company Template" ma:contentTypeID="0x0101001458A6533B3E8049AFEAB6882010CB8A0073C11F2228F03949B54DAC69E17D5577" ma:contentTypeVersion="8" ma:contentTypeDescription="" ma:contentTypeScope="" ma:versionID="f9f9788a530d4da974b1fede53eae34b">
   <xsd:schema xmlns:xsd="http://www.w3.org/2001/XMLSchema" xmlns:xs="http://www.w3.org/2001/XMLSchema" xmlns:p="http://schemas.microsoft.com/office/2006/metadata/properties" xmlns:ns2="6d93d661-bda8-4faa-8239-cda8f1f7072a" xmlns:ns4="39af5262-a886-4b7b-87b2-7dbb3f7d88ca" xmlns:ns5="58a4faa6-65b8-4f7c-b53b-c23e66249a57" targetNamespace="http://schemas.microsoft.com/office/2006/metadata/properties" ma:root="true" ma:fieldsID="2f1fda4aba130b2db717be3aae70e132" ns2:_="" ns4:_="" ns5:_="">
     <xsd:import namespace="6d93d661-bda8-4faa-8239-cda8f1f7072a"/>
@@ -3463,116 +2450,10 @@
 </ct:contentTypeSchema>
 </file>
 
-<file path=customXml/item2.xml><?xml version="1.0" encoding="utf-8"?>
-<?mso-contentType ?>
-<FormTemplates xmlns="http://schemas.microsoft.com/sharepoint/v3/contenttype/forms">
-  <Display>DocumentLibraryForm</Display>
-  <Edit>DocumentLibraryForm</Edit>
-  <New>DocumentLibraryForm</New>
-</FormTemplates>
-</file>
-
-<file path=customXml/item3.xml><?xml version="1.0" encoding="utf-8"?>
-<LongProperties xmlns="http://schemas.microsoft.com/office/2006/metadata/longProperties"/>
-</file>
-
-<file path=customXml/item4.xml><?xml version="1.0" encoding="utf-8"?>
-<?mso-contentType ?>
-<spe:Receivers xmlns:spe="http://schemas.microsoft.com/sharepoint/events">
-  <Receiver xmlns="">
-    <Name>Document ID Generator</Name>
-    <Synchronization>Synchronous</Synchronization>
-    <Type>10001</Type>
-    <SequenceNumber>1000</SequenceNumber>
-    <Url/>
-    <Assembly>Microsoft.Office.DocumentManagement, Version=16.0.0.0, Culture=neutral, PublicKeyToken=71e9bce111e9429c</Assembly>
-    <Class>Microsoft.Office.DocumentManagement.Internal.DocIdHandler</Class>
-    <Data/>
-    <Filter/>
-  </Receiver>
-  <Receiver xmlns="">
-    <Name>Document ID Generator</Name>
-    <Synchronization>Synchronous</Synchronization>
-    <Type>10002</Type>
-    <SequenceNumber>1001</SequenceNumber>
-    <Url/>
-    <Assembly>Microsoft.Office.DocumentManagement, Version=16.0.0.0, Culture=neutral, PublicKeyToken=71e9bce111e9429c</Assembly>
-    <Class>Microsoft.Office.DocumentManagement.Internal.DocIdHandler</Class>
-    <Data/>
-    <Filter/>
-  </Receiver>
-  <Receiver xmlns="">
-    <Name>Document ID Generator</Name>
-    <Synchronization>Synchronous</Synchronization>
-    <Type>10004</Type>
-    <SequenceNumber>1002</SequenceNumber>
-    <Url/>
-    <Assembly>Microsoft.Office.DocumentManagement, Version=16.0.0.0, Culture=neutral, PublicKeyToken=71e9bce111e9429c</Assembly>
-    <Class>Microsoft.Office.DocumentManagement.Internal.DocIdHandler</Class>
-    <Data/>
-    <Filter/>
-  </Receiver>
-  <Receiver xmlns="">
-    <Name>Document ID Generator</Name>
-    <Synchronization>Synchronous</Synchronization>
-    <Type>10006</Type>
-    <SequenceNumber>1003</SequenceNumber>
-    <Url/>
-    <Assembly>Microsoft.Office.DocumentManagement, Version=16.0.0.0, Culture=neutral, PublicKeyToken=71e9bce111e9429c</Assembly>
-    <Class>Microsoft.Office.DocumentManagement.Internal.DocIdHandler</Class>
-    <Data/>
-    <Filter/>
-  </Receiver>
-</spe:Receivers>
-</file>
-
-<file path=customXml/item5.xml><?xml version="1.0" encoding="utf-8"?>
-<b:Sources xmlns:b="http://schemas.openxmlformats.org/officeDocument/2006/bibliography" xmlns="http://schemas.openxmlformats.org/officeDocument/2006/bibliography" SelectedStyle="\APA.XSL" StyleName="APA"/>
-</file>
-
-<file path=customXml/item6.xml><?xml version="1.0" encoding="utf-8"?>
-<p:properties xmlns:p="http://schemas.microsoft.com/office/2006/metadata/properties" xmlns:xsi="http://www.w3.org/2001/XMLSchema-instance" xmlns:pc="http://schemas.microsoft.com/office/infopath/2007/PartnerControls">
-  <documentManagement>
-    <TaxCatchAll xmlns="6d93d661-bda8-4faa-8239-cda8f1f7072a">
-      <Value>18</Value>
-      <Value>1</Value>
-    </TaxCatchAll>
-    <n13b38f3d66647a99065feeeb1018b0c xmlns="58a4faa6-65b8-4f7c-b53b-c23e66249a57">
-      <Terms xmlns="http://schemas.microsoft.com/office/infopath/2007/PartnerControls"/>
-    </n13b38f3d66647a99065feeeb1018b0c>
-    <aa927217ab55451b9857f3310cf78012 xmlns="58a4faa6-65b8-4f7c-b53b-c23e66249a57">
-      <Terms xmlns="http://schemas.microsoft.com/office/infopath/2007/PartnerControls"/>
-    </aa927217ab55451b9857f3310cf78012>
-    <_dlc_DocId xmlns="39af5262-a886-4b7b-87b2-7dbb3f7d88ca">Z4R2RZUYPZ5C-129-25</_dlc_DocId>
-    <_dlc_DocIdUrl xmlns="39af5262-a886-4b7b-87b2-7dbb3f7d88ca">
-      <Url>http://sharepoint/Forms/_layouts/DocIdRedir.aspx?ID=Z4R2RZUYPZ5C-129-25</Url>
-      <Description>Z4R2RZUYPZ5C-129-25</Description>
-    </_dlc_DocIdUrl>
-  </documentManagement>
-</p:properties>
-</file>
-
-<file path=customXml/item7.xml><?xml version="1.0" encoding="utf-8"?>
-<?mso-contentType ?>
-<SharedContentType xmlns="Microsoft.SharePoint.Taxonomy.ContentTypeSync" SourceId="b79c68d7-09fa-4f4d-8a33-25b3ce1b5299" ContentTypeId="0x0101001458A6533B3E8049AFEAB6882010CB8A" PreviousValue="false"/>
-</file>
-
 <file path=customXml/itemProps1.xml><?xml version="1.0" encoding="utf-8"?>
-<ds:datastoreItem xmlns:ds="http://schemas.openxmlformats.org/officeDocument/2006/customXml" ds:itemID="{5F6E16E0-E9DB-430B-B140-CC6B794A6C2A}">
+<ds:datastoreItem xmlns:ds="http://schemas.openxmlformats.org/officeDocument/2006/customXml" ds:itemID="{7602D0A8-5A08-4C24-84DE-22677E669A04}">
   <ds:schemaRefs>
-    <ds:schemaRef ds:uri="http://schemas.microsoft.com/office/2006/metadata/contentType"/>
-    <ds:schemaRef ds:uri="http://schemas.microsoft.com/office/2006/metadata/properties/metaAttributes"/>
-    <ds:schemaRef ds:uri="http://www.w3.org/2001/XMLSchema"/>
-    <ds:schemaRef ds:uri="http://schemas.microsoft.com/office/2006/metadata/properties"/>
-    <ds:schemaRef ds:uri="6d93d661-bda8-4faa-8239-cda8f1f7072a"/>
-    <ds:schemaRef ds:uri="39af5262-a886-4b7b-87b2-7dbb3f7d88ca"/>
-    <ds:schemaRef ds:uri="58a4faa6-65b8-4f7c-b53b-c23e66249a57"/>
-    <ds:schemaRef ds:uri="http://schemas.microsoft.com/office/2006/documentManagement/types"/>
-    <ds:schemaRef ds:uri="http://schemas.microsoft.com/office/infopath/2007/PartnerControls"/>
-    <ds:schemaRef ds:uri="http://schemas.openxmlformats.org/package/2006/metadata/core-properties"/>
-    <ds:schemaRef ds:uri="http://purl.org/dc/elements/1.1/"/>
-    <ds:schemaRef ds:uri="http://purl.org/dc/terms/"/>
-    <ds:schemaRef ds:uri="http://schemas.microsoft.com/internal/obd"/>
+    <ds:schemaRef ds:uri="http://schemas.microsoft.com/office/2006/metadata/longProperties"/>
   </ds:schemaRefs>
 </ds:datastoreItem>
 </file>
@@ -3586,9 +2467,9 @@
 </file>
 
 <file path=customXml/itemProps3.xml><?xml version="1.0" encoding="utf-8"?>
-<ds:datastoreItem xmlns:ds="http://schemas.openxmlformats.org/officeDocument/2006/customXml" ds:itemID="{7602D0A8-5A08-4C24-84DE-22677E669A04}">
+<ds:datastoreItem xmlns:ds="http://schemas.openxmlformats.org/officeDocument/2006/customXml" ds:itemID="{691DD629-E7D0-4FFB-8EAA-BC0260767BC1}">
   <ds:schemaRefs>
-    <ds:schemaRef ds:uri="http://schemas.microsoft.com/office/2006/metadata/longProperties"/>
+    <ds:schemaRef ds:uri="Microsoft.SharePoint.Taxonomy.ContentTypeSync"/>
   </ds:schemaRefs>
 </ds:datastoreItem>
 </file>
@@ -3623,9 +2504,21 @@
 </file>
 
 <file path=customXml/itemProps7.xml><?xml version="1.0" encoding="utf-8"?>
-<ds:datastoreItem xmlns:ds="http://schemas.openxmlformats.org/officeDocument/2006/customXml" ds:itemID="{691DD629-E7D0-4FFB-8EAA-BC0260767BC1}">
+<ds:datastoreItem xmlns:ds="http://schemas.openxmlformats.org/officeDocument/2006/customXml" ds:itemID="{5F6E16E0-E9DB-430B-B140-CC6B794A6C2A}">
   <ds:schemaRefs>
-    <ds:schemaRef ds:uri="Microsoft.SharePoint.Taxonomy.ContentTypeSync"/>
+    <ds:schemaRef ds:uri="http://schemas.microsoft.com/office/2006/metadata/contentType"/>
+    <ds:schemaRef ds:uri="http://schemas.microsoft.com/office/2006/metadata/properties/metaAttributes"/>
+    <ds:schemaRef ds:uri="http://www.w3.org/2001/XMLSchema"/>
+    <ds:schemaRef ds:uri="http://schemas.microsoft.com/office/2006/metadata/properties"/>
+    <ds:schemaRef ds:uri="6d93d661-bda8-4faa-8239-cda8f1f7072a"/>
+    <ds:schemaRef ds:uri="39af5262-a886-4b7b-87b2-7dbb3f7d88ca"/>
+    <ds:schemaRef ds:uri="58a4faa6-65b8-4f7c-b53b-c23e66249a57"/>
+    <ds:schemaRef ds:uri="http://schemas.microsoft.com/office/2006/documentManagement/types"/>
+    <ds:schemaRef ds:uri="http://schemas.microsoft.com/office/infopath/2007/PartnerControls"/>
+    <ds:schemaRef ds:uri="http://schemas.openxmlformats.org/package/2006/metadata/core-properties"/>
+    <ds:schemaRef ds:uri="http://purl.org/dc/elements/1.1/"/>
+    <ds:schemaRef ds:uri="http://purl.org/dc/terms/"/>
+    <ds:schemaRef ds:uri="http://schemas.microsoft.com/internal/obd"/>
   </ds:schemaRefs>
 </ds:datastoreItem>
 </file>
</xml_diff>